<commit_message>
Further clean up & updates to report
</commit_message>
<xml_diff>
--- a/report.docx
+++ b/report.docx
@@ -25,8 +25,13 @@
         <w:pStyle w:val="Title"/>
         <w:framePr w:wrap="notBeside"/>
       </w:pPr>
-      <w:r>
-        <w:t xml:space="preserve">DaVinci 1.0: </w:t>
+      <w:proofErr w:type="spellStart"/>
+      <w:r>
+        <w:t>DaVinci</w:t>
+      </w:r>
+      <w:proofErr w:type="spellEnd"/>
+      <w:r>
+        <w:t xml:space="preserve"> 1.0: </w:t>
       </w:r>
       <w:r>
         <w:t xml:space="preserve">Simple </w:t>
@@ -95,8 +100,25 @@
       <w:r>
         <w:t xml:space="preserve"> </w:t>
       </w:r>
-      <w:r>
-        <w:t>DaVinci v1.0 is a behavioral model of a simple computer system with specifications of 32-bit processor and 256MB memory. The syst</w:t>
+      <w:proofErr w:type="spellStart"/>
+      <w:r>
+        <w:t>DaVinci</w:t>
+      </w:r>
+      <w:proofErr w:type="spellEnd"/>
+      <w:r>
+        <w:t xml:space="preserve"> v1.0 is a behavioral model of a simple computer system with</w:t>
+      </w:r>
+      <w:r>
+        <w:t xml:space="preserve"> the</w:t>
+      </w:r>
+      <w:r>
+        <w:t xml:space="preserve"> specifications of </w:t>
+      </w:r>
+      <w:r>
+        <w:t xml:space="preserve">a </w:t>
+      </w:r>
+      <w:r>
+        <w:t>32-bit processor and 256MB memory. The syst</w:t>
       </w:r>
       <w:r>
         <w:t xml:space="preserve">em </w:t>
@@ -107,8 +129,21 @@
       <w:r>
         <w:t xml:space="preserve"> The following report </w:t>
       </w:r>
-      <w:r>
-        <w:t xml:space="preserve">docuemnts the process and explains the requirements of the implementation of DaVinci </w:t>
+      <w:proofErr w:type="spellStart"/>
+      <w:r>
+        <w:t>docuemnts</w:t>
+      </w:r>
+      <w:proofErr w:type="spellEnd"/>
+      <w:r>
+        <w:t xml:space="preserve"> the process and explains the requirements of the implementation of </w:t>
+      </w:r>
+      <w:proofErr w:type="spellStart"/>
+      <w:r>
+        <w:t>DaVinci</w:t>
+      </w:r>
+      <w:proofErr w:type="spellEnd"/>
+      <w:r>
+        <w:t xml:space="preserve"> </w:t>
       </w:r>
       <w:r>
         <w:t>v</w:t>
@@ -203,23 +238,25 @@
           <w:sz w:val="20"/>
           <w:szCs w:val="20"/>
         </w:rPr>
-        <w:t xml:space="preserve"> DaVinci </w:t>
-      </w:r>
+        <w:t xml:space="preserve"> </w:t>
+      </w:r>
+      <w:proofErr w:type="spellStart"/>
       <w:r>
         <w:rPr>
           <w:b w:val="0"/>
           <w:sz w:val="20"/>
           <w:szCs w:val="20"/>
         </w:rPr>
-        <w:t>v</w:t>
-      </w:r>
+        <w:t>DaVinci</w:t>
+      </w:r>
+      <w:proofErr w:type="spellEnd"/>
       <w:r>
         <w:rPr>
           <w:b w:val="0"/>
           <w:sz w:val="20"/>
           <w:szCs w:val="20"/>
         </w:rPr>
-        <w:t xml:space="preserve">1.0 features a functional computer system with a 32-bit processor and a minimal 256MB memory. The system consists of the standard computer parts implemented using HDL. </w:t>
+        <w:t xml:space="preserve"> </w:t>
       </w:r>
       <w:r>
         <w:rPr>
@@ -227,7 +264,7 @@
           <w:sz w:val="20"/>
           <w:szCs w:val="20"/>
         </w:rPr>
-        <w:t xml:space="preserve">The HDL,Verilog, is used </w:t>
+        <w:t>v</w:t>
       </w:r>
       <w:r>
         <w:rPr>
@@ -235,7 +272,7 @@
           <w:sz w:val="20"/>
           <w:szCs w:val="20"/>
         </w:rPr>
-        <w:t xml:space="preserve">to integrate the system and </w:t>
+        <w:t xml:space="preserve">1.0 features a functional computer system with a 32-bit processor and a minimal 256MB memory. The </w:t>
       </w:r>
       <w:r>
         <w:rPr>
@@ -243,7 +280,7 @@
           <w:sz w:val="20"/>
           <w:szCs w:val="20"/>
         </w:rPr>
-        <w:t xml:space="preserve">turn the digital design of the </w:t>
+        <w:t xml:space="preserve">standard computer components </w:t>
       </w:r>
       <w:r>
         <w:rPr>
@@ -251,22 +288,142 @@
           <w:sz w:val="20"/>
           <w:szCs w:val="20"/>
         </w:rPr>
-        <w:t>computer system into reality.</w:t>
-      </w:r>
+        <w:t xml:space="preserve">in </w:t>
+      </w:r>
+      <w:proofErr w:type="spellStart"/>
       <w:r>
         <w:rPr>
           <w:b w:val="0"/>
           <w:sz w:val="20"/>
           <w:szCs w:val="20"/>
         </w:rPr>
-        <w:t xml:space="preserve"> The purpose of this project is to demonstrate how to install the simulation tool and execute the system, inform on the components of computer architecture, and successfully implement DaVinci v1.0.</w:t>
-      </w:r>
+        <w:t>DaVinci</w:t>
+      </w:r>
+      <w:proofErr w:type="spellEnd"/>
       <w:r>
         <w:rPr>
           <w:b w:val="0"/>
           <w:sz w:val="20"/>
           <w:szCs w:val="20"/>
         </w:rPr>
+        <w:t xml:space="preserve"> v1.0 are implemented </w:t>
+      </w:r>
+      <w:r>
+        <w:rPr>
+          <w:b w:val="0"/>
+          <w:sz w:val="20"/>
+          <w:szCs w:val="20"/>
+        </w:rPr>
+        <w:t xml:space="preserve">using HDL. </w:t>
+      </w:r>
+      <w:r>
+        <w:rPr>
+          <w:b w:val="0"/>
+          <w:sz w:val="20"/>
+          <w:szCs w:val="20"/>
+        </w:rPr>
+        <w:t xml:space="preserve">The </w:t>
+      </w:r>
+      <w:proofErr w:type="spellStart"/>
+      <w:r>
+        <w:rPr>
+          <w:b w:val="0"/>
+          <w:sz w:val="20"/>
+          <w:szCs w:val="20"/>
+        </w:rPr>
+        <w:t>HDL</w:t>
+      </w:r>
+      <w:proofErr w:type="gramStart"/>
+      <w:r>
+        <w:rPr>
+          <w:b w:val="0"/>
+          <w:sz w:val="20"/>
+          <w:szCs w:val="20"/>
+        </w:rPr>
+        <w:t>,Verilog</w:t>
+      </w:r>
+      <w:proofErr w:type="spellEnd"/>
+      <w:proofErr w:type="gramEnd"/>
+      <w:r>
+        <w:rPr>
+          <w:b w:val="0"/>
+          <w:sz w:val="20"/>
+          <w:szCs w:val="20"/>
+        </w:rPr>
+        <w:t xml:space="preserve">, is used </w:t>
+      </w:r>
+      <w:r>
+        <w:rPr>
+          <w:b w:val="0"/>
+          <w:sz w:val="20"/>
+          <w:szCs w:val="20"/>
+        </w:rPr>
+        <w:t xml:space="preserve">to integrate the system and </w:t>
+      </w:r>
+      <w:r>
+        <w:rPr>
+          <w:b w:val="0"/>
+          <w:sz w:val="20"/>
+          <w:szCs w:val="20"/>
+        </w:rPr>
+        <w:t xml:space="preserve">turn the digital design of the </w:t>
+      </w:r>
+      <w:r>
+        <w:rPr>
+          <w:b w:val="0"/>
+          <w:sz w:val="20"/>
+          <w:szCs w:val="20"/>
+        </w:rPr>
+        <w:t>computer system into reality.</w:t>
+      </w:r>
+      <w:r>
+        <w:rPr>
+          <w:b w:val="0"/>
+          <w:sz w:val="20"/>
+          <w:szCs w:val="20"/>
+        </w:rPr>
+        <w:t xml:space="preserve"> The purpose of this project </w:t>
+      </w:r>
+      <w:r>
+        <w:rPr>
+          <w:b w:val="0"/>
+          <w:sz w:val="20"/>
+          <w:szCs w:val="20"/>
+        </w:rPr>
+        <w:t xml:space="preserve">and report </w:t>
+      </w:r>
+      <w:r>
+        <w:rPr>
+          <w:b w:val="0"/>
+          <w:sz w:val="20"/>
+          <w:szCs w:val="20"/>
+        </w:rPr>
+        <w:t xml:space="preserve">is to demonstrate how to install the simulation tool and execute the system, inform on the components of computer architecture, and successfully implement </w:t>
+      </w:r>
+      <w:proofErr w:type="spellStart"/>
+      <w:r>
+        <w:rPr>
+          <w:b w:val="0"/>
+          <w:sz w:val="20"/>
+          <w:szCs w:val="20"/>
+        </w:rPr>
+        <w:t>DaVinci</w:t>
+      </w:r>
+      <w:proofErr w:type="spellEnd"/>
+      <w:r>
+        <w:rPr>
+          <w:b w:val="0"/>
+          <w:sz w:val="20"/>
+          <w:szCs w:val="20"/>
+        </w:rPr>
+        <w:t xml:space="preserve"> v1.0.</w:t>
+      </w:r>
+      <w:r>
+        <w:rPr>
+          <w:b w:val="0"/>
+          <w:sz w:val="20"/>
+          <w:szCs w:val="20"/>
+        </w:rPr>
         <w:t xml:space="preserve"> </w:t>
       </w:r>
     </w:p>
@@ -298,7 +455,19 @@
         <w:t xml:space="preserve">and </w:t>
       </w:r>
       <w:r>
-        <w:t>contains information on the concept of the computer system model to be followed for accurate understanding and implementation.</w:t>
+        <w:t>contains information on the concept</w:t>
+      </w:r>
+      <w:r>
+        <w:t xml:space="preserve"> of the computer system model that needs to</w:t>
+      </w:r>
+      <w:r>
+        <w:t xml:space="preserve"> be followed for </w:t>
+      </w:r>
+      <w:r>
+        <w:t>accurate</w:t>
+      </w:r>
+      <w:r>
+        <w:t xml:space="preserve"> implementation.</w:t>
       </w:r>
     </w:p>
     <w:p>
@@ -935,14 +1104,27 @@
         <w:t xml:space="preserve"> file</w:t>
       </w:r>
       <w:r>
-        <w:t xml:space="preserve"> depending on test settings. For example, if the Fibonacci program is selected, </w:t>
+        <w:t xml:space="preserve"> depending on test settings. For example, if the Fi</w:t>
+      </w:r>
+      <w:r>
+        <w:t>bonacci program is selected</w:t>
+      </w:r>
+      <w:proofErr w:type="gramStart"/>
+      <w:r>
+        <w:t>,</w:t>
+      </w:r>
+      <w:r>
+        <w:t xml:space="preserve"> </w:t>
       </w:r>
       <w:r>
         <w:t xml:space="preserve"> “</w:t>
       </w:r>
+      <w:proofErr w:type="spellStart"/>
+      <w:proofErr w:type="gramEnd"/>
       <w:r>
         <w:t>fibonacci_mem_dump</w:t>
       </w:r>
+      <w:proofErr w:type="spellEnd"/>
       <w:r>
         <w:t xml:space="preserve">” </w:t>
       </w:r>
@@ -979,14 +1161,74 @@
         <w:t xml:space="preserve"> go t</w:t>
       </w:r>
       <w:r>
-        <w:t>o the sim tab and double click –davincitb--</w:t>
-      </w:r>
-      <w:r>
-        <w:t>. In the objects window that appears afterwards, select all objects and click on “Add wave”.</w:t>
+        <w:t xml:space="preserve">o the sim tab and double click </w:t>
+      </w:r>
+      <w:r>
+        <w:t xml:space="preserve">DA_VINCI_TB. </w:t>
+      </w:r>
+      <w:r>
+        <w:t>In the objects window that appears afterwards, select all objects and click on “Add wave”.</w:t>
       </w:r>
     </w:p>
     <w:p/>
-    <w:p/>
+    <w:p>
+      <w:pPr>
+        <w:jc w:val="center"/>
+      </w:pPr>
+      <w:r>
+        <w:rPr>
+          <w:noProof/>
+        </w:rPr>
+        <w:drawing>
+          <wp:inline distT="0" distB="0" distL="0" distR="0" wp14:anchorId="2EF9DD7A" wp14:editId="5BCECB8C">
+            <wp:extent cx="3200400" cy="2780835"/>
+            <wp:effectExtent l="0" t="0" r="0" b="635"/>
+            <wp:docPr id="11" name="Picture 11" descr="https://puu.sh/v9eb9/fb99a7304e.png"/>
+            <wp:cNvGraphicFramePr>
+              <a:graphicFrameLocks xmlns:a="http://schemas.openxmlformats.org/drawingml/2006/main" noChangeAspect="1"/>
+            </wp:cNvGraphicFramePr>
+            <a:graphic xmlns:a="http://schemas.openxmlformats.org/drawingml/2006/main">
+              <a:graphicData uri="http://schemas.openxmlformats.org/drawingml/2006/picture">
+                <pic:pic xmlns:pic="http://schemas.openxmlformats.org/drawingml/2006/picture">
+                  <pic:nvPicPr>
+                    <pic:cNvPr id="0" name="Picture 6" descr="https://puu.sh/v9eb9/fb99a7304e.png"/>
+                    <pic:cNvPicPr>
+                      <a:picLocks noChangeAspect="1" noChangeArrowheads="1"/>
+                    </pic:cNvPicPr>
+                  </pic:nvPicPr>
+                  <pic:blipFill>
+                    <a:blip r:embed="rId12">
+                      <a:extLst>
+                        <a:ext uri="{28A0092B-C50C-407E-A947-70E740481C1C}">
+                          <a14:useLocalDpi xmlns:a14="http://schemas.microsoft.com/office/drawing/2010/main" val="0"/>
+                        </a:ext>
+                      </a:extLst>
+                    </a:blip>
+                    <a:srcRect/>
+                    <a:stretch>
+                      <a:fillRect/>
+                    </a:stretch>
+                  </pic:blipFill>
+                  <pic:spPr bwMode="auto">
+                    <a:xfrm>
+                      <a:off x="0" y="0"/>
+                      <a:ext cx="3200400" cy="2780835"/>
+                    </a:xfrm>
+                    <a:prstGeom prst="rect">
+                      <a:avLst/>
+                    </a:prstGeom>
+                    <a:noFill/>
+                    <a:ln>
+                      <a:noFill/>
+                    </a:ln>
+                  </pic:spPr>
+                </pic:pic>
+              </a:graphicData>
+            </a:graphic>
+          </wp:inline>
+        </w:drawing>
+      </w:r>
+    </w:p>
     <w:p>
       <w:pPr>
         <w:pStyle w:val="Text"/>
@@ -1034,7 +1276,61 @@
       </w:r>
     </w:p>
     <w:p/>
-    <w:p/>
+    <w:p>
+      <w:r>
+        <w:rPr>
+          <w:noProof/>
+        </w:rPr>
+        <w:drawing>
+          <wp:inline distT="0" distB="0" distL="0" distR="0" wp14:anchorId="31059FB1" wp14:editId="21CF97C1">
+            <wp:extent cx="3200400" cy="2168615"/>
+            <wp:effectExtent l="0" t="0" r="0" b="3175"/>
+            <wp:docPr id="10" name="Picture 10" descr="https://puu.sh/v9e7X/c9922e4b6b.png"/>
+            <wp:cNvGraphicFramePr>
+              <a:graphicFrameLocks xmlns:a="http://schemas.openxmlformats.org/drawingml/2006/main" noChangeAspect="1"/>
+            </wp:cNvGraphicFramePr>
+            <a:graphic xmlns:a="http://schemas.openxmlformats.org/drawingml/2006/main">
+              <a:graphicData uri="http://schemas.openxmlformats.org/drawingml/2006/picture">
+                <pic:pic xmlns:pic="http://schemas.openxmlformats.org/drawingml/2006/picture">
+                  <pic:nvPicPr>
+                    <pic:cNvPr id="0" name="Picture 5" descr="https://puu.sh/v9e7X/c9922e4b6b.png"/>
+                    <pic:cNvPicPr>
+                      <a:picLocks noChangeAspect="1" noChangeArrowheads="1"/>
+                    </pic:cNvPicPr>
+                  </pic:nvPicPr>
+                  <pic:blipFill>
+                    <a:blip r:embed="rId13" cstate="print">
+                      <a:extLst>
+                        <a:ext uri="{28A0092B-C50C-407E-A947-70E740481C1C}">
+                          <a14:useLocalDpi xmlns:a14="http://schemas.microsoft.com/office/drawing/2010/main" val="0"/>
+                        </a:ext>
+                      </a:extLst>
+                    </a:blip>
+                    <a:srcRect/>
+                    <a:stretch>
+                      <a:fillRect/>
+                    </a:stretch>
+                  </pic:blipFill>
+                  <pic:spPr bwMode="auto">
+                    <a:xfrm>
+                      <a:off x="0" y="0"/>
+                      <a:ext cx="3200400" cy="2168615"/>
+                    </a:xfrm>
+                    <a:prstGeom prst="rect">
+                      <a:avLst/>
+                    </a:prstGeom>
+                    <a:noFill/>
+                    <a:ln>
+                      <a:noFill/>
+                    </a:ln>
+                  </pic:spPr>
+                </pic:pic>
+              </a:graphicData>
+            </a:graphic>
+          </wp:inline>
+        </w:drawing>
+      </w:r>
+    </w:p>
     <w:p>
       <w:pPr>
         <w:pStyle w:val="Text"/>
@@ -1073,7 +1369,50 @@
     </w:p>
     <w:p>
       <w:r>
-        <w:t xml:space="preserve">    DaVinci v1.0. follows the computer system model consisting of the ALU, memory, register file, control unit, processor, and clock. To understand the process of implementing DaVinci v1.0., it is important to understand the responsibility and requirements for every component of the computer system model. The following section states descriptions for each of the stated components.</w:t>
+        <w:t xml:space="preserve">    </w:t>
+      </w:r>
+      <w:proofErr w:type="spellStart"/>
+      <w:r>
+        <w:t>DaVinci</w:t>
+      </w:r>
+      <w:proofErr w:type="spellEnd"/>
+      <w:r>
+        <w:t xml:space="preserve"> v1.0. </w:t>
+      </w:r>
+      <w:proofErr w:type="gramStart"/>
+      <w:r>
+        <w:t>follows</w:t>
+      </w:r>
+      <w:proofErr w:type="gramEnd"/>
+      <w:r>
+        <w:t xml:space="preserve"> the computer system model consisting of the ALU, memory, register file, control unit, processor, and clock. To understand the process of </w:t>
+      </w:r>
+      <w:r>
+        <w:lastRenderedPageBreak/>
+        <w:t xml:space="preserve">implementing </w:t>
+      </w:r>
+      <w:proofErr w:type="spellStart"/>
+      <w:r>
+        <w:t>DaVinci</w:t>
+      </w:r>
+      <w:proofErr w:type="spellEnd"/>
+      <w:r>
+        <w:t xml:space="preserve"> v1.0</w:t>
+      </w:r>
+      <w:r>
+        <w:t xml:space="preserve">, it is important to understand the </w:t>
+      </w:r>
+      <w:r>
+        <w:t xml:space="preserve">responsibility and requirements </w:t>
+      </w:r>
+      <w:r>
+        <w:t xml:space="preserve">for </w:t>
+      </w:r>
+      <w:r>
+        <w:t>each</w:t>
+      </w:r>
+      <w:r>
+        <w:t xml:space="preserve"> component of the computer system model. The following section states descriptions for each of the components.</w:t>
       </w:r>
     </w:p>
     <w:p/>
@@ -1110,7 +1449,15 @@
         <w:t xml:space="preserve"> </w:t>
       </w:r>
       <w:r>
-        <w:t>In DaVinci v1.0,</w:t>
+        <w:t xml:space="preserve">In </w:t>
+      </w:r>
+      <w:proofErr w:type="spellStart"/>
+      <w:r>
+        <w:t>DaVinci</w:t>
+      </w:r>
+      <w:proofErr w:type="spellEnd"/>
+      <w:r>
+        <w:t xml:space="preserve"> v1.0,</w:t>
       </w:r>
       <w:r>
         <w:t xml:space="preserve"> the operation width of the computer is 32-bit and thus the number of bits for op1</w:t>
@@ -1126,6 +1473,17 @@
       </w:r>
       <w:r>
         <w:t xml:space="preserve"> is 32.</w:t>
+      </w:r>
+      <w:r>
+        <w:t xml:space="preserve"> In </w:t>
+      </w:r>
+      <w:proofErr w:type="spellStart"/>
+      <w:r>
+        <w:t>DaVinci</w:t>
+      </w:r>
+      <w:proofErr w:type="spellEnd"/>
+      <w:r>
+        <w:t xml:space="preserve"> v.1.0 there is also a zero flag which is turned on when the result in the ALU is 0. The zero flag is used for the instructions branch if equal and branch not equal.</w:t>
       </w:r>
     </w:p>
     <w:p/>
@@ -1155,7 +1513,7 @@
                     </pic:cNvPicPr>
                   </pic:nvPicPr>
                   <pic:blipFill>
-                    <a:blip r:embed="rId12">
+                    <a:blip r:embed="rId14">
                       <a:extLst>
                         <a:ext uri="{28A0092B-C50C-407E-A947-70E740481C1C}">
                           <a14:useLocalDpi xmlns:a14="http://schemas.microsoft.com/office/drawing/2010/main" val="0"/>
@@ -1224,7 +1582,6 @@
     </w:p>
     <w:p>
       <w:r>
-        <w:lastRenderedPageBreak/>
         <w:t xml:space="preserve">    The ALU is responsible for handling b</w:t>
       </w:r>
       <w:r>
@@ -1246,7 +1603,10 @@
         <w:t>case statement</w:t>
       </w:r>
       <w:r>
-        <w:t xml:space="preserve"> in the C code shown in Figure 5</w:t>
+        <w:t xml:space="preserve"> in the C code shown in Figure </w:t>
+      </w:r>
+      <w:r>
+        <w:t>8</w:t>
       </w:r>
       <w:r>
         <w:t xml:space="preserve">. Depending on the operation code given, an operation is selected to be used </w:t>
@@ -1258,13 +1618,14 @@
         <w:t xml:space="preserve"> the t</w:t>
       </w:r>
       <w:r>
-        <w:t>wo operands.</w:t>
-      </w:r>
-      <w:r>
-        <w:t xml:space="preserve"> –Zero flag- </w:t>
-      </w:r>
-      <w:bookmarkStart w:id="1" w:name="_GoBack"/>
-      <w:bookmarkEnd w:id="1"/>
+        <w:t>wo operands</w:t>
+      </w:r>
+      <w:r>
+        <w:t>.</w:t>
+      </w:r>
+      <w:r>
+        <w:t xml:space="preserve"> </w:t>
+      </w:r>
     </w:p>
     <w:p/>
     <w:p>
@@ -1288,304 +1649,6 @@
                 <pic:pic xmlns:pic="http://schemas.openxmlformats.org/drawingml/2006/picture">
                   <pic:nvPicPr>
                     <pic:cNvPr id="0" name="Picture 7" descr="http://puu.sh/u9MRI/86aa7a50e2.png"/>
-                    <pic:cNvPicPr>
-                      <a:picLocks noChangeAspect="1" noChangeArrowheads="1"/>
-                    </pic:cNvPicPr>
-                  </pic:nvPicPr>
-                  <pic:blipFill>
-                    <a:blip r:embed="rId13">
-                      <a:extLst>
-                        <a:ext uri="{28A0092B-C50C-407E-A947-70E740481C1C}">
-                          <a14:useLocalDpi xmlns:a14="http://schemas.microsoft.com/office/drawing/2010/main" val="0"/>
-                        </a:ext>
-                      </a:extLst>
-                    </a:blip>
-                    <a:srcRect/>
-                    <a:stretch>
-                      <a:fillRect/>
-                    </a:stretch>
-                  </pic:blipFill>
-                  <pic:spPr bwMode="auto">
-                    <a:xfrm>
-                      <a:off x="0" y="0"/>
-                      <a:ext cx="2966643" cy="2778711"/>
-                    </a:xfrm>
-                    <a:prstGeom prst="rect">
-                      <a:avLst/>
-                    </a:prstGeom>
-                    <a:noFill/>
-                    <a:ln>
-                      <a:noFill/>
-                    </a:ln>
-                  </pic:spPr>
-                </pic:pic>
-              </a:graphicData>
-            </a:graphic>
-          </wp:inline>
-        </w:drawing>
-      </w:r>
-    </w:p>
-    <w:p>
-      <w:pPr>
-        <w:jc w:val="center"/>
-        <w:rPr>
-          <w:sz w:val="16"/>
-          <w:szCs w:val="16"/>
-        </w:rPr>
-      </w:pPr>
-      <w:r>
-        <w:rPr>
-          <w:sz w:val="16"/>
-          <w:szCs w:val="16"/>
-        </w:rPr>
-        <w:t>Fig.</w:t>
-      </w:r>
-      <w:r>
-        <w:rPr>
-          <w:sz w:val="16"/>
-          <w:szCs w:val="16"/>
-        </w:rPr>
-        <w:t>8.</w:t>
-      </w:r>
-      <w:r>
-        <w:rPr>
-          <w:sz w:val="16"/>
-          <w:szCs w:val="16"/>
-        </w:rPr>
-        <w:t xml:space="preserve"> Corresponding C code for ALU</w:t>
-      </w:r>
-    </w:p>
-    <w:p>
-      <w:pPr>
-        <w:jc w:val="center"/>
-        <w:rPr>
-          <w:sz w:val="16"/>
-          <w:szCs w:val="16"/>
-        </w:rPr>
-      </w:pPr>
-    </w:p>
-    <w:p>
-      <w:pPr>
-        <w:pStyle w:val="Heading3"/>
-      </w:pPr>
-      <w:r>
-        <w:t>Memory</w:t>
-      </w:r>
-    </w:p>
-    <w:p>
-      <w:r>
-        <w:t xml:space="preserve">    The part of the computer that stores information such as instructions and data is the memory. The memory is esse</w:t>
-      </w:r>
-      <w:r>
-        <w:t xml:space="preserve">ntial for program execution </w:t>
-      </w:r>
-      <w:r>
-        <w:t xml:space="preserve">since it is the capacity for instructions </w:t>
-      </w:r>
-      <w:r>
-        <w:t>and stores variables used by the program. We can read from the memory or write data into the memory by turning on/off the correct signals. To write to the memory, the read signal must be turned off and the write signal must be</w:t>
-      </w:r>
-      <w:r>
-        <w:t xml:space="preserve"> turned on. The opposite holds</w:t>
-      </w:r>
-      <w:r>
-        <w:t xml:space="preserve"> for reading to the memory. Additionally, the memory can be in a Hi-Z or hold state if re</w:t>
-      </w:r>
-      <w:r>
-        <w:t>ad and write sig</w:t>
-      </w:r>
-      <w:r>
-        <w:t>nals are equal. By inputting an</w:t>
-      </w:r>
-      <w:r>
-        <w:t xml:space="preserve"> address</w:t>
-      </w:r>
-      <w:r>
-        <w:t xml:space="preserve"> or data with </w:t>
-      </w:r>
-      <w:r>
-        <w:t xml:space="preserve">the </w:t>
-      </w:r>
-      <w:r>
-        <w:t>desired signal, the memory</w:t>
-      </w:r>
-      <w:r>
-        <w:t xml:space="preserve"> can be read from or written to.</w:t>
-      </w:r>
-    </w:p>
-    <w:p>
-      <w:pPr>
-        <w:jc w:val="center"/>
-        <w:rPr>
-          <w:sz w:val="16"/>
-          <w:szCs w:val="16"/>
-        </w:rPr>
-      </w:pPr>
-      <w:r>
-        <w:rPr>
-          <w:noProof/>
-        </w:rPr>
-        <w:drawing>
-          <wp:inline distT="0" distB="0" distL="0" distR="0">
-            <wp:extent cx="3200400" cy="1615325"/>
-            <wp:effectExtent l="0" t="0" r="0" b="4445"/>
-            <wp:docPr id="3" name="Picture 3" descr="https://puu.sh/v8KxK/c8f48e7cb6.png"/>
-            <wp:cNvGraphicFramePr>
-              <a:graphicFrameLocks xmlns:a="http://schemas.openxmlformats.org/drawingml/2006/main" noChangeAspect="1"/>
-            </wp:cNvGraphicFramePr>
-            <a:graphic xmlns:a="http://schemas.openxmlformats.org/drawingml/2006/main">
-              <a:graphicData uri="http://schemas.openxmlformats.org/drawingml/2006/picture">
-                <pic:pic xmlns:pic="http://schemas.openxmlformats.org/drawingml/2006/picture">
-                  <pic:nvPicPr>
-                    <pic:cNvPr id="0" name="Picture 1" descr="https://puu.sh/v8KxK/c8f48e7cb6.png"/>
-                    <pic:cNvPicPr>
-                      <a:picLocks noChangeAspect="1" noChangeArrowheads="1"/>
-                    </pic:cNvPicPr>
-                  </pic:nvPicPr>
-                  <pic:blipFill>
-                    <a:blip r:embed="rId14">
-                      <a:extLst>
-                        <a:ext uri="{28A0092B-C50C-407E-A947-70E740481C1C}">
-                          <a14:useLocalDpi xmlns:a14="http://schemas.microsoft.com/office/drawing/2010/main" val="0"/>
-                        </a:ext>
-                      </a:extLst>
-                    </a:blip>
-                    <a:srcRect/>
-                    <a:stretch>
-                      <a:fillRect/>
-                    </a:stretch>
-                  </pic:blipFill>
-                  <pic:spPr bwMode="auto">
-                    <a:xfrm>
-                      <a:off x="0" y="0"/>
-                      <a:ext cx="3200400" cy="1615325"/>
-                    </a:xfrm>
-                    <a:prstGeom prst="rect">
-                      <a:avLst/>
-                    </a:prstGeom>
-                    <a:noFill/>
-                    <a:ln>
-                      <a:noFill/>
-                    </a:ln>
-                  </pic:spPr>
-                </pic:pic>
-              </a:graphicData>
-            </a:graphic>
-          </wp:inline>
-        </w:drawing>
-      </w:r>
-      <w:r>
-        <w:rPr>
-          <w:sz w:val="16"/>
-          <w:szCs w:val="16"/>
-        </w:rPr>
-        <w:t>Fig.9. Schematic diagram of the memory</w:t>
-      </w:r>
-    </w:p>
-    <w:p>
-      <w:pPr>
-        <w:pStyle w:val="Heading3"/>
-      </w:pPr>
-      <w:r>
-        <w:t>Register File</w:t>
-      </w:r>
-    </w:p>
-    <w:p>
-      <w:pPr>
-        <w:pStyle w:val="Heading3"/>
-      </w:pPr>
-      <w:r>
-        <w:t>Control Unit</w:t>
-      </w:r>
-    </w:p>
-    <w:p>
-      <w:pPr>
-        <w:pStyle w:val="Heading3"/>
-      </w:pPr>
-      <w:r>
-        <w:t>Processor</w:t>
-      </w:r>
-    </w:p>
-    <w:p>
-      <w:pPr>
-        <w:pStyle w:val="Heading3"/>
-      </w:pPr>
-      <w:r>
-        <w:t>Clock</w:t>
-      </w:r>
-    </w:p>
-    <w:p>
-      <w:pPr>
-        <w:pStyle w:val="Heading1"/>
-        <w:rPr>
-          <w:szCs w:val="18"/>
-        </w:rPr>
-      </w:pPr>
-      <w:r>
-        <w:rPr>
-          <w:szCs w:val="18"/>
-        </w:rPr>
-        <w:t>implementation</w:t>
-      </w:r>
-    </w:p>
-    <w:p>
-      <w:pPr>
-        <w:pStyle w:val="Heading3"/>
-      </w:pPr>
-      <w:r>
-        <w:t>prj_definition.v</w:t>
-      </w:r>
-    </w:p>
-    <w:p>
-      <w:r>
-        <w:t xml:space="preserve">    </w:t>
-      </w:r>
-      <w:r>
-        <w:t>The project definition file “prj_definition.v” defines the number of bits for the operands, operation, and output ports. The variables DATA_WIDTH and ALU_OPRN_WIDTH corres</w:t>
-      </w:r>
-      <w:r>
-        <w:t>pond to the operands and operation</w:t>
-      </w:r>
-      <w:r>
-        <w:t xml:space="preserve"> code</w:t>
-      </w:r>
-      <w:r>
-        <w:t xml:space="preserve"> inputs, respectively. The ALU implemented utilizes these definitions to follow the requirement of the ALU</w:t>
-      </w:r>
-      <w:r>
-        <w:t xml:space="preserve"> using the statement “include prj_definition.v” located at the top of the “alu.v” file</w:t>
-      </w:r>
-      <w:r>
-        <w:t>.</w:t>
-      </w:r>
-    </w:p>
-    <w:p/>
-    <w:p>
-      <w:pPr>
-        <w:pBdr>
-          <w:top w:val="single" w:sz="4" w:space="1" w:color="auto"/>
-          <w:left w:val="single" w:sz="4" w:space="4" w:color="auto"/>
-          <w:bottom w:val="single" w:sz="4" w:space="1" w:color="auto"/>
-          <w:right w:val="single" w:sz="4" w:space="0" w:color="auto"/>
-        </w:pBdr>
-      </w:pPr>
-      <w:r>
-        <w:rPr>
-          <w:noProof/>
-        </w:rPr>
-        <w:drawing>
-          <wp:inline distT="0" distB="0" distL="0" distR="0">
-            <wp:extent cx="2804160" cy="701040"/>
-            <wp:effectExtent l="0" t="0" r="0" b="3810"/>
-            <wp:docPr id="6" name="Picture 6" descr="http://puu.sh/ubezS/427fd3426f.png"/>
-            <wp:cNvGraphicFramePr>
-              <a:graphicFrameLocks xmlns:a="http://schemas.openxmlformats.org/drawingml/2006/main" noChangeAspect="1"/>
-            </wp:cNvGraphicFramePr>
-            <a:graphic xmlns:a="http://schemas.openxmlformats.org/drawingml/2006/main">
-              <a:graphicData uri="http://schemas.openxmlformats.org/drawingml/2006/picture">
-                <pic:pic xmlns:pic="http://schemas.openxmlformats.org/drawingml/2006/picture">
-                  <pic:nvPicPr>
-                    <pic:cNvPr id="0" name="Picture 1" descr="http://puu.sh/ubezS/427fd3426f.png"/>
                     <pic:cNvPicPr>
                       <a:picLocks noChangeAspect="1" noChangeArrowheads="1"/>
                     </pic:cNvPicPr>
@@ -1606,7 +1669,7 @@
                   <pic:spPr bwMode="auto">
                     <a:xfrm>
                       <a:off x="0" y="0"/>
-                      <a:ext cx="2804160" cy="701040"/>
+                      <a:ext cx="2964180" cy="2776404"/>
                     </a:xfrm>
                     <a:prstGeom prst="rect">
                       <a:avLst/>
@@ -1625,8 +1688,40 @@
     </w:p>
     <w:p>
       <w:pPr>
-        <w:rPr>
-          <w:i/>
+        <w:jc w:val="center"/>
+        <w:rPr>
+          <w:sz w:val="16"/>
+          <w:szCs w:val="16"/>
+        </w:rPr>
+      </w:pPr>
+      <w:r>
+        <w:rPr>
+          <w:sz w:val="16"/>
+          <w:szCs w:val="16"/>
+        </w:rPr>
+        <w:t>Fig.</w:t>
+      </w:r>
+      <w:r>
+        <w:rPr>
+          <w:sz w:val="16"/>
+          <w:szCs w:val="16"/>
+        </w:rPr>
+        <w:t>8.</w:t>
+      </w:r>
+      <w:r>
+        <w:rPr>
+          <w:sz w:val="16"/>
+          <w:szCs w:val="16"/>
+        </w:rPr>
+        <w:t xml:space="preserve"> Corresponding C code for ALU</w:t>
+      </w:r>
+    </w:p>
+    <w:p>
+      <w:pPr>
+        <w:jc w:val="center"/>
+        <w:rPr>
+          <w:sz w:val="16"/>
+          <w:szCs w:val="16"/>
         </w:rPr>
       </w:pPr>
     </w:p>
@@ -1635,52 +1730,79 @@
         <w:pStyle w:val="Heading3"/>
       </w:pPr>
       <w:r>
-        <w:t>alu.v</w:t>
-      </w:r>
-    </w:p>
-    <w:p>
-      <w:r>
-        <w:t xml:space="preserve">    The “alu.v” file </w:t>
-      </w:r>
-      <w:r>
-        <w:t xml:space="preserve">creates a module or a design of the ALU providing a way of communication between ports. The module is declared with the keyword “module” followed by the name of the module, “alu”, and the name of the ports passed in as parameters: result, op1, op2, and oprn. </w:t>
-      </w:r>
-    </w:p>
-    <w:p/>
-    <w:p>
-      <w:pPr>
-        <w:pStyle w:val="ListParagraph"/>
-        <w:numPr>
-          <w:ilvl w:val="0"/>
-          <w:numId w:val="10"/>
-        </w:numPr>
-        <w:rPr>
-          <w:i/>
-        </w:rPr>
-      </w:pPr>
-      <w:r>
-        <w:rPr>
-          <w:i/>
-        </w:rPr>
-        <w:t>Initializing the ports</w:t>
-      </w:r>
-    </w:p>
-    <w:p>
-      <w:r>
-        <w:t xml:space="preserve">    In the lines of code proceeding the declaration, whether the port is input or output is specified along with the port width. In this case, the ports op1, op2, and are wire. Since the default type is wire, only the result port needs to be specified as reg. </w:t>
-      </w:r>
-    </w:p>
-    <w:p/>
-    <w:p>
-      <w:pPr>
-        <w:pBdr>
-          <w:top w:val="single" w:sz="4" w:space="1" w:color="auto"/>
-          <w:left w:val="single" w:sz="4" w:space="0" w:color="auto"/>
-          <w:bottom w:val="single" w:sz="4" w:space="1" w:color="auto"/>
-          <w:right w:val="single" w:sz="4" w:space="4" w:color="auto"/>
-        </w:pBdr>
-        <w:rPr>
-          <w:i/>
+        <w:t>Memory</w:t>
+      </w:r>
+    </w:p>
+    <w:p>
+      <w:r>
+        <w:t xml:space="preserve">    The part of the computer that stores information such as instructions and data is the memory. The memory is esse</w:t>
+      </w:r>
+      <w:r>
+        <w:t xml:space="preserve">ntial for program execution </w:t>
+      </w:r>
+      <w:r>
+        <w:t xml:space="preserve">since it is the capacity for instructions </w:t>
+      </w:r>
+      <w:r>
+        <w:t>and stores variables used by the program. We can read from the memory or write data into the memory by turning on/off the correct signals. To write to the memory, the read signal must be turned off and the write signal must be</w:t>
+      </w:r>
+      <w:r>
+        <w:t xml:space="preserve"> turned on. The opposite holds</w:t>
+      </w:r>
+      <w:r>
+        <w:t xml:space="preserve"> for reading to the memory. </w:t>
+      </w:r>
+      <w:r>
+        <w:t>By inputting an</w:t>
+      </w:r>
+      <w:r>
+        <w:t xml:space="preserve"> address</w:t>
+      </w:r>
+      <w:r>
+        <w:t xml:space="preserve"> or data with </w:t>
+      </w:r>
+      <w:r>
+        <w:t xml:space="preserve">the </w:t>
+      </w:r>
+      <w:r>
+        <w:t>desired signal, the memory</w:t>
+      </w:r>
+      <w:r>
+        <w:t xml:space="preserve"> can be read from or written to.</w:t>
+      </w:r>
+      <w:r>
+        <w:t xml:space="preserve"> When the reset signal is turned on, all the values in the memory are set to 0. </w:t>
+      </w:r>
+      <w:r>
+        <w:t>The address width depends on the size of the memory. In 1K memory, the address width is log</w:t>
+      </w:r>
+      <w:r>
+        <w:rPr>
+          <w:vertAlign w:val="subscript"/>
+        </w:rPr>
+        <w:t>2</w:t>
+      </w:r>
+      <w:r>
+        <w:t xml:space="preserve">1K = 10. In </w:t>
+      </w:r>
+      <w:proofErr w:type="spellStart"/>
+      <w:r>
+        <w:t>DaVinci</w:t>
+      </w:r>
+      <w:proofErr w:type="spellEnd"/>
+      <w:r>
+        <w:t xml:space="preserve"> v1.0, the size of the memory is 256MB so the address width is </w:t>
+      </w:r>
+      <w:r>
+        <w:t>28.</w:t>
+      </w:r>
+    </w:p>
+    <w:p>
+      <w:pPr>
+        <w:jc w:val="center"/>
+        <w:rPr>
+          <w:sz w:val="16"/>
+          <w:szCs w:val="16"/>
         </w:rPr>
       </w:pPr>
       <w:r>
@@ -1689,9 +1811,9 @@
         </w:rPr>
         <w:drawing>
           <wp:inline distT="0" distB="0" distL="0" distR="0">
-            <wp:extent cx="3230880" cy="1189613"/>
-            <wp:effectExtent l="0" t="0" r="7620" b="0"/>
-            <wp:docPr id="8" name="Picture 8" descr="http://puu.sh/ubfOv/1907ed6458.png"/>
+            <wp:extent cx="2171700" cy="2159000"/>
+            <wp:effectExtent l="0" t="0" r="0" b="0"/>
+            <wp:docPr id="12" name="Picture 12" descr="https://puu.sh/v9epT/ca4cbf87d3.png"/>
             <wp:cNvGraphicFramePr>
               <a:graphicFrameLocks xmlns:a="http://schemas.openxmlformats.org/drawingml/2006/main" noChangeAspect="1"/>
             </wp:cNvGraphicFramePr>
@@ -1699,7 +1821,7 @@
               <a:graphicData uri="http://schemas.openxmlformats.org/drawingml/2006/picture">
                 <pic:pic xmlns:pic="http://schemas.openxmlformats.org/drawingml/2006/picture">
                   <pic:nvPicPr>
-                    <pic:cNvPr id="0" name="Picture 9" descr="http://puu.sh/ubfOv/1907ed6458.png"/>
+                    <pic:cNvPr id="0" name="Picture 1" descr="https://puu.sh/v9epT/ca4cbf87d3.png"/>
                     <pic:cNvPicPr>
                       <a:picLocks noChangeAspect="1" noChangeArrowheads="1"/>
                     </pic:cNvPicPr>
@@ -1720,7 +1842,7 @@
                   <pic:spPr bwMode="auto">
                     <a:xfrm>
                       <a:off x="0" y="0"/>
-                      <a:ext cx="3254603" cy="1198348"/>
+                      <a:ext cx="2175638" cy="2162915"/>
                     </a:xfrm>
                     <a:prstGeom prst="rect">
                       <a:avLst/>
@@ -1739,50 +1861,56 @@
     </w:p>
     <w:p>
       <w:pPr>
-        <w:pStyle w:val="ListParagraph"/>
-        <w:rPr>
-          <w:i/>
-        </w:rPr>
-      </w:pPr>
-    </w:p>
-    <w:p>
-      <w:pPr>
-        <w:pStyle w:val="ListParagraph"/>
-        <w:numPr>
-          <w:ilvl w:val="0"/>
-          <w:numId w:val="10"/>
-        </w:numPr>
-        <w:rPr>
-          <w:i/>
-        </w:rPr>
-      </w:pPr>
-      <w:r>
-        <w:rPr>
-          <w:i/>
-        </w:rPr>
-        <w:t>Statements for basic and logic operations</w:t>
-      </w:r>
-    </w:p>
-    <w:p>
-      <w:r>
-        <w:t xml:space="preserve">    The “always” block ensures that the ALU is always functional and will perform as long as op1, op2, or oprn changes. Inside the always block, there is a case statement similar to the case-switch function as used in a higher level language like C or Java. Depending on the operation, the result is computed in a different way. For a simple example, if given the operands op1 = 5, op2 = 3, and operation code = 1 (addition), the result obtained will be 5 + 3 = 8. The 9 supported operations for the declared ALU are: addition, subtraction, multiplication, shift right, shift left, bitwise and, bitwise or, and set less than. Each operation has a corresponding opcode that will allow a different computation on the operands</w:t>
-      </w:r>
-      <w:r>
-        <w:t>.</w:t>
-      </w:r>
-    </w:p>
-    <w:p/>
+        <w:jc w:val="center"/>
+        <w:rPr>
+          <w:sz w:val="16"/>
+          <w:szCs w:val="16"/>
+        </w:rPr>
+      </w:pPr>
+      <w:r>
+        <w:rPr>
+          <w:sz w:val="16"/>
+          <w:szCs w:val="16"/>
+        </w:rPr>
+        <w:t>Fig.9. Schematic diagram of the memory</w:t>
+      </w:r>
+    </w:p>
+    <w:p>
+      <w:pPr>
+        <w:jc w:val="center"/>
+        <w:rPr>
+          <w:sz w:val="16"/>
+          <w:szCs w:val="16"/>
+        </w:rPr>
+      </w:pPr>
+    </w:p>
+    <w:p>
+      <w:pPr>
+        <w:pStyle w:val="Heading3"/>
+      </w:pPr>
+      <w:r>
+        <w:t>Register File</w:t>
+      </w:r>
+    </w:p>
+    <w:p>
+      <w:r>
+        <w:t xml:space="preserve">    The register file is a group of temporary registers located inside the processor, acting like a memory with data in and out ports. Similar to the memory, it stores information needed for a running program. The difference is that the register file acts like a cache memory and allows faster access to information. Register file sizes are limited, so for parallelism, two </w:t>
+      </w:r>
+      <w:r>
+        <w:lastRenderedPageBreak/>
+        <w:t xml:space="preserve">addresses can be inputted at the same time to be read from the register file. </w:t>
+      </w:r>
+    </w:p>
     <w:p>
       <w:r>
         <w:rPr>
           <w:noProof/>
         </w:rPr>
-        <w:lastRenderedPageBreak/>
         <w:drawing>
-          <wp:inline distT="0" distB="0" distL="0" distR="0" wp14:anchorId="73B9401D" wp14:editId="24DD9B5D">
-            <wp:extent cx="3200400" cy="2281555"/>
-            <wp:effectExtent l="0" t="0" r="0" b="4445"/>
-            <wp:docPr id="9" name="Picture 9" descr="http://puu.sh/ubg48/d8007cff4b.png"/>
+          <wp:inline distT="0" distB="0" distL="0" distR="0">
+            <wp:extent cx="3200400" cy="1876097"/>
+            <wp:effectExtent l="0" t="0" r="0" b="0"/>
+            <wp:docPr id="13" name="Picture 13" descr="https://puu.sh/v9eO4/17310b90fd.png"/>
             <wp:cNvGraphicFramePr>
               <a:graphicFrameLocks xmlns:a="http://schemas.openxmlformats.org/drawingml/2006/main" noChangeAspect="1"/>
             </wp:cNvGraphicFramePr>
@@ -1790,7 +1918,7 @@
               <a:graphicData uri="http://schemas.openxmlformats.org/drawingml/2006/picture">
                 <pic:pic xmlns:pic="http://schemas.openxmlformats.org/drawingml/2006/picture">
                   <pic:nvPicPr>
-                    <pic:cNvPr id="0" name="Picture 11" descr="http://puu.sh/ubg48/d8007cff4b.png"/>
+                    <pic:cNvPr id="0" name="Picture 3" descr="https://puu.sh/v9eO4/17310b90fd.png"/>
                     <pic:cNvPicPr>
                       <a:picLocks noChangeAspect="1" noChangeArrowheads="1"/>
                     </pic:cNvPicPr>
@@ -1811,7 +1939,7 @@
                   <pic:spPr bwMode="auto">
                     <a:xfrm>
                       <a:off x="0" y="0"/>
-                      <a:ext cx="3200400" cy="2281555"/>
+                      <a:ext cx="3200400" cy="1876097"/>
                     </a:xfrm>
                     <a:prstGeom prst="rect">
                       <a:avLst/>
@@ -1830,47 +1958,2568 @@
     </w:p>
     <w:p>
       <w:pPr>
+        <w:jc w:val="center"/>
+        <w:rPr>
+          <w:sz w:val="16"/>
+          <w:szCs w:val="16"/>
+        </w:rPr>
+      </w:pPr>
+      <w:r>
+        <w:rPr>
+          <w:sz w:val="16"/>
+          <w:szCs w:val="16"/>
+        </w:rPr>
+        <w:t>Fig.10. Schematic diagram of the register file</w:t>
+      </w:r>
+    </w:p>
+    <w:p>
+      <w:pPr>
+        <w:jc w:val="center"/>
+        <w:rPr>
+          <w:sz w:val="16"/>
+          <w:szCs w:val="16"/>
+        </w:rPr>
+      </w:pPr>
+    </w:p>
+    <w:p>
+      <w:pPr>
         <w:pStyle w:val="Heading3"/>
       </w:pPr>
       <w:r>
-        <w:t>Memory.v</w:t>
-      </w:r>
+        <w:t>Control Unit</w:t>
+      </w:r>
+      <w:r>
+        <w:t xml:space="preserve"> and Processor</w:t>
+      </w:r>
+    </w:p>
+    <w:p>
+      <w:r>
+        <w:t xml:space="preserve">    The control unit issues the signals and manages data in the computer system. The stages of the control unit are shown in Figure 11. As an example, to execute a general R type instruction, the control unit fetches the operands from register file and issues the retrieved data as op1 and op2 to obtain the result from the ALU. The control unit controls the ALU result going back into the register file by issuing a write signal to the register file. As we can see, the control unit is a necessity for making the processor work. </w:t>
+      </w:r>
+    </w:p>
+    <w:p/>
+    <w:p>
+      <w:pPr>
+        <w:jc w:val="center"/>
+        <w:rPr>
+          <w:sz w:val="16"/>
+          <w:szCs w:val="16"/>
+        </w:rPr>
+      </w:pPr>
+      <w:r>
+        <w:rPr>
+          <w:noProof/>
+        </w:rPr>
+        <w:drawing>
+          <wp:inline distT="0" distB="0" distL="0" distR="0">
+            <wp:extent cx="1498590" cy="2865120"/>
+            <wp:effectExtent l="0" t="0" r="6985" b="0"/>
+            <wp:docPr id="3" name="Picture 3" descr="http://puu.sh/vanuq/211c724a3c.png"/>
+            <wp:cNvGraphicFramePr>
+              <a:graphicFrameLocks xmlns:a="http://schemas.openxmlformats.org/drawingml/2006/main" noChangeAspect="1"/>
+            </wp:cNvGraphicFramePr>
+            <a:graphic xmlns:a="http://schemas.openxmlformats.org/drawingml/2006/main">
+              <a:graphicData uri="http://schemas.openxmlformats.org/drawingml/2006/picture">
+                <pic:pic xmlns:pic="http://schemas.openxmlformats.org/drawingml/2006/picture">
+                  <pic:nvPicPr>
+                    <pic:cNvPr id="0" name="Picture 1" descr="http://puu.sh/vanuq/211c724a3c.png"/>
+                    <pic:cNvPicPr>
+                      <a:picLocks noChangeAspect="1" noChangeArrowheads="1"/>
+                    </pic:cNvPicPr>
+                  </pic:nvPicPr>
+                  <pic:blipFill>
+                    <a:blip r:embed="rId18">
+                      <a:extLst>
+                        <a:ext uri="{28A0092B-C50C-407E-A947-70E740481C1C}">
+                          <a14:useLocalDpi xmlns:a14="http://schemas.microsoft.com/office/drawing/2010/main" val="0"/>
+                        </a:ext>
+                      </a:extLst>
+                    </a:blip>
+                    <a:srcRect/>
+                    <a:stretch>
+                      <a:fillRect/>
+                    </a:stretch>
+                  </pic:blipFill>
+                  <pic:spPr bwMode="auto">
+                    <a:xfrm>
+                      <a:off x="0" y="0"/>
+                      <a:ext cx="1500566" cy="2868898"/>
+                    </a:xfrm>
+                    <a:prstGeom prst="rect">
+                      <a:avLst/>
+                    </a:prstGeom>
+                    <a:noFill/>
+                    <a:ln>
+                      <a:noFill/>
+                    </a:ln>
+                  </pic:spPr>
+                </pic:pic>
+              </a:graphicData>
+            </a:graphic>
+          </wp:inline>
+        </w:drawing>
+      </w:r>
+    </w:p>
+    <w:p>
+      <w:pPr>
+        <w:jc w:val="center"/>
+        <w:rPr>
+          <w:sz w:val="16"/>
+          <w:szCs w:val="16"/>
+        </w:rPr>
+      </w:pPr>
+      <w:r>
+        <w:rPr>
+          <w:sz w:val="16"/>
+          <w:szCs w:val="16"/>
+        </w:rPr>
+        <w:t>Fig.11. Control System Stages</w:t>
+      </w:r>
+    </w:p>
+    <w:p>
+      <w:pPr>
+        <w:jc w:val="center"/>
+        <w:rPr>
+          <w:sz w:val="16"/>
+          <w:szCs w:val="16"/>
+        </w:rPr>
+      </w:pPr>
     </w:p>
     <w:p>
       <w:pPr>
         <w:pStyle w:val="Heading3"/>
-      </w:pPr>
-      <w:r>
-        <w:t>Register_file.v</w:t>
-      </w:r>
+        <w:numPr>
+          <w:ilvl w:val="0"/>
+          <w:numId w:val="0"/>
+        </w:numPr>
+      </w:pPr>
+    </w:p>
+    <w:p>
+      <w:pPr>
+        <w:jc w:val="center"/>
+      </w:pPr>
+      <w:r>
+        <w:rPr>
+          <w:noProof/>
+        </w:rPr>
+        <w:drawing>
+          <wp:inline distT="0" distB="0" distL="0" distR="0" wp14:anchorId="3EFEC0BC" wp14:editId="4E34CAC8">
+            <wp:extent cx="2255520" cy="1685006"/>
+            <wp:effectExtent l="0" t="0" r="0" b="0"/>
+            <wp:docPr id="28" name="Picture 28" descr="https://puu.sh/v9Plr/79fc78f86b.png"/>
+            <wp:cNvGraphicFramePr>
+              <a:graphicFrameLocks xmlns:a="http://schemas.openxmlformats.org/drawingml/2006/main" noChangeAspect="1"/>
+            </wp:cNvGraphicFramePr>
+            <a:graphic xmlns:a="http://schemas.openxmlformats.org/drawingml/2006/main">
+              <a:graphicData uri="http://schemas.openxmlformats.org/drawingml/2006/picture">
+                <pic:pic xmlns:pic="http://schemas.openxmlformats.org/drawingml/2006/picture">
+                  <pic:nvPicPr>
+                    <pic:cNvPr id="0" name="Picture 36" descr="https://puu.sh/v9Plr/79fc78f86b.png"/>
+                    <pic:cNvPicPr>
+                      <a:picLocks noChangeAspect="1" noChangeArrowheads="1"/>
+                    </pic:cNvPicPr>
+                  </pic:nvPicPr>
+                  <pic:blipFill>
+                    <a:blip r:embed="rId19">
+                      <a:extLst>
+                        <a:ext uri="{28A0092B-C50C-407E-A947-70E740481C1C}">
+                          <a14:useLocalDpi xmlns:a14="http://schemas.microsoft.com/office/drawing/2010/main" val="0"/>
+                        </a:ext>
+                      </a:extLst>
+                    </a:blip>
+                    <a:srcRect/>
+                    <a:stretch>
+                      <a:fillRect/>
+                    </a:stretch>
+                  </pic:blipFill>
+                  <pic:spPr bwMode="auto">
+                    <a:xfrm>
+                      <a:off x="0" y="0"/>
+                      <a:ext cx="2257643" cy="1686592"/>
+                    </a:xfrm>
+                    <a:prstGeom prst="rect">
+                      <a:avLst/>
+                    </a:prstGeom>
+                    <a:noFill/>
+                    <a:ln>
+                      <a:noFill/>
+                    </a:ln>
+                  </pic:spPr>
+                </pic:pic>
+              </a:graphicData>
+            </a:graphic>
+          </wp:inline>
+        </w:drawing>
+      </w:r>
+    </w:p>
+    <w:p>
+      <w:pPr>
+        <w:jc w:val="center"/>
+        <w:rPr>
+          <w:sz w:val="16"/>
+          <w:szCs w:val="16"/>
+        </w:rPr>
+      </w:pPr>
+      <w:r>
+        <w:rPr>
+          <w:sz w:val="16"/>
+          <w:szCs w:val="16"/>
+        </w:rPr>
+        <w:t>Fig.13. Processor</w:t>
+      </w:r>
+    </w:p>
+    <w:p/>
+    <w:p>
+      <w:r>
+        <w:t xml:space="preserve">    In addition to the control unit’s role in the processor, the control unit also manages the data flow from and into the memory. As shown in Figure 12, the control unit has signals for reset, read, </w:t>
+      </w:r>
+      <w:r>
+        <w:t xml:space="preserve">and write into the memory and a data in/out as well as address input into the memory. The control unit issues signals to read/write from the memory for certain instructions such as store word, load word, push, and pop. </w:t>
+      </w:r>
+      <w:r>
+        <w:t xml:space="preserve">    </w:t>
+      </w:r>
+    </w:p>
+    <w:p>
+      <w:r>
+        <w:t xml:space="preserve">    </w:t>
+      </w:r>
+      <w:r>
+        <w:t>There are special registers in the control unit. One of them is the program counter which holds the address of the memory of the next instruction.</w:t>
+      </w:r>
+      <w:r>
+        <w:t xml:space="preserve"> The instruction memory is a register that holds the data of the current instruction which is fetched from the memory at the address of the previous program counter value.</w:t>
+      </w:r>
+    </w:p>
+    <w:p/>
+    <w:p>
+      <w:pPr>
+        <w:jc w:val="center"/>
+      </w:pPr>
+      <w:r>
+        <w:rPr>
+          <w:noProof/>
+        </w:rPr>
+        <w:drawing>
+          <wp:inline distT="0" distB="0" distL="0" distR="0" wp14:anchorId="1AC2FBCB" wp14:editId="4542696C">
+            <wp:extent cx="2222695" cy="3010076"/>
+            <wp:effectExtent l="0" t="0" r="6350" b="0"/>
+            <wp:docPr id="27" name="Picture 27" descr="https://puu.sh/v9JFd/c900108e0e.png"/>
+            <wp:cNvGraphicFramePr>
+              <a:graphicFrameLocks xmlns:a="http://schemas.openxmlformats.org/drawingml/2006/main" noChangeAspect="1"/>
+            </wp:cNvGraphicFramePr>
+            <a:graphic xmlns:a="http://schemas.openxmlformats.org/drawingml/2006/main">
+              <a:graphicData uri="http://schemas.openxmlformats.org/drawingml/2006/picture">
+                <pic:pic xmlns:pic="http://schemas.openxmlformats.org/drawingml/2006/picture">
+                  <pic:nvPicPr>
+                    <pic:cNvPr id="0" name="Picture 34" descr="https://puu.sh/v9JFd/c900108e0e.png"/>
+                    <pic:cNvPicPr>
+                      <a:picLocks noChangeAspect="1" noChangeArrowheads="1"/>
+                    </pic:cNvPicPr>
+                  </pic:nvPicPr>
+                  <pic:blipFill>
+                    <a:blip r:embed="rId20">
+                      <a:extLst>
+                        <a:ext uri="{28A0092B-C50C-407E-A947-70E740481C1C}">
+                          <a14:useLocalDpi xmlns:a14="http://schemas.microsoft.com/office/drawing/2010/main" val="0"/>
+                        </a:ext>
+                      </a:extLst>
+                    </a:blip>
+                    <a:srcRect/>
+                    <a:stretch>
+                      <a:fillRect/>
+                    </a:stretch>
+                  </pic:blipFill>
+                  <pic:spPr bwMode="auto">
+                    <a:xfrm>
+                      <a:off x="0" y="0"/>
+                      <a:ext cx="2228240" cy="3017586"/>
+                    </a:xfrm>
+                    <a:prstGeom prst="rect">
+                      <a:avLst/>
+                    </a:prstGeom>
+                    <a:noFill/>
+                    <a:ln>
+                      <a:noFill/>
+                    </a:ln>
+                  </pic:spPr>
+                </pic:pic>
+              </a:graphicData>
+            </a:graphic>
+          </wp:inline>
+        </w:drawing>
+      </w:r>
+    </w:p>
+    <w:p>
+      <w:pPr>
+        <w:jc w:val="center"/>
+        <w:rPr>
+          <w:sz w:val="16"/>
+          <w:szCs w:val="18"/>
+        </w:rPr>
+      </w:pPr>
+      <w:r>
+        <w:rPr>
+          <w:sz w:val="16"/>
+          <w:szCs w:val="18"/>
+        </w:rPr>
+        <w:t>Fig.12. Control unit</w:t>
+      </w:r>
+    </w:p>
+    <w:p>
+      <w:pPr>
+        <w:rPr>
+          <w:szCs w:val="16"/>
+        </w:rPr>
+      </w:pPr>
     </w:p>
     <w:p>
       <w:pPr>
         <w:pStyle w:val="Heading3"/>
       </w:pPr>
       <w:r>
-        <w:t>Control_unit.v</w:t>
+        <w:t>Clock</w:t>
+      </w:r>
+    </w:p>
+    <w:p>
+      <w:r>
+        <w:t xml:space="preserve">    Along with the control unit issuing signals and data flow, we also need to synchronize the operations so t</w:t>
+      </w:r>
+      <w:r>
+        <w:t xml:space="preserve">hat they are performed in the desired timely manner. The clock switches between logic 0 and logic 1 depending on the clock period. The clock period is typically denoted as </w:t>
+      </w:r>
+      <w:r>
+        <w:rPr>
+          <w:i/>
+        </w:rPr>
+        <w:t>T</w:t>
+      </w:r>
+      <w:r>
+        <w:t xml:space="preserve">, representing the time between clock ticks. In </w:t>
+      </w:r>
+      <w:proofErr w:type="spellStart"/>
+      <w:r>
+        <w:t>DaVinci</w:t>
+      </w:r>
+      <w:proofErr w:type="spellEnd"/>
+      <w:r>
+        <w:t xml:space="preserve"> v1.0, the clock period is defined as 10ns. Therefore, a half period = 5ns. In another </w:t>
+      </w:r>
+      <w:r>
+        <w:lastRenderedPageBreak/>
+        <w:t xml:space="preserve">words, the time the clock is at high is 5 ns and low at 5 ns, since the duty ratio is 50%. </w:t>
+      </w:r>
+    </w:p>
+    <w:p>
+      <w:pPr>
+        <w:pStyle w:val="Heading1"/>
+        <w:rPr>
+          <w:szCs w:val="18"/>
+        </w:rPr>
+      </w:pPr>
+      <w:r>
+        <w:rPr>
+          <w:szCs w:val="18"/>
+        </w:rPr>
+        <w:t>implementation</w:t>
       </w:r>
     </w:p>
     <w:p>
       <w:pPr>
         <w:pStyle w:val="Heading3"/>
       </w:pPr>
-      <w:r>
-        <w:t>Processor</w:t>
+      <w:proofErr w:type="spellStart"/>
+      <w:r>
+        <w:t>prj_definition.v</w:t>
+      </w:r>
+      <w:proofErr w:type="spellEnd"/>
+    </w:p>
+    <w:p>
+      <w:r>
+        <w:t xml:space="preserve">    </w:t>
+      </w:r>
+      <w:r>
+        <w:t>The project definition file “</w:t>
+      </w:r>
+      <w:proofErr w:type="spellStart"/>
+      <w:r>
+        <w:t>prj_definition.v</w:t>
+      </w:r>
+      <w:proofErr w:type="spellEnd"/>
+      <w:r>
+        <w:t>” def</w:t>
+      </w:r>
+      <w:r>
+        <w:t xml:space="preserve">ines the </w:t>
+      </w:r>
+      <w:r>
+        <w:t xml:space="preserve">clock periods, </w:t>
+      </w:r>
+      <w:r>
+        <w:t>number of b</w:t>
+      </w:r>
+      <w:r>
+        <w:t>its for all of the ports, values for the procedural state machine, and defines the ISA parameters for addresses.</w:t>
+      </w:r>
+      <w:r>
+        <w:t xml:space="preserve"> </w:t>
+      </w:r>
+      <w:r>
+        <w:t>The ALU</w:t>
+      </w:r>
+      <w:r>
+        <w:t>, memory, and register file</w:t>
+      </w:r>
+      <w:r>
+        <w:t xml:space="preserve"> implemented utilizes </w:t>
+      </w:r>
+      <w:r>
+        <w:t xml:space="preserve">these definitions to follow their requirements using </w:t>
+      </w:r>
+      <w:r>
+        <w:t xml:space="preserve">the statement “include </w:t>
+      </w:r>
+      <w:proofErr w:type="spellStart"/>
+      <w:r>
+        <w:t>prj_definition.v</w:t>
+      </w:r>
+      <w:proofErr w:type="spellEnd"/>
+      <w:r>
+        <w:t xml:space="preserve">” located at the top of the </w:t>
+      </w:r>
+      <w:r>
+        <w:t xml:space="preserve">file. </w:t>
+      </w:r>
+      <w:r>
+        <w:t>The timescale is defined here indicating that the unit of time is 1 ns with the precision of 10ps. Since the clock period is d</w:t>
+      </w:r>
+      <w:r>
+        <w:t>efined as 10, the value in nano</w:t>
+      </w:r>
+      <w:r>
+        <w:t>seconds is 1ns * 10 = 10 ns. We define the widths of the ports as stated in the requirements for each architectural component. The stages of the control unit (fetch, decode, execution, memory, and write back) are assigned to values 0, 1, 2, 3, 4, respectively.</w:t>
+      </w:r>
+    </w:p>
+    <w:p/>
+    <w:p>
+      <w:pPr>
+        <w:pBdr>
+          <w:top w:val="single" w:sz="4" w:space="1" w:color="auto"/>
+          <w:left w:val="single" w:sz="4" w:space="4" w:color="auto"/>
+          <w:bottom w:val="single" w:sz="4" w:space="1" w:color="auto"/>
+          <w:right w:val="single" w:sz="4" w:space="0" w:color="auto"/>
+        </w:pBdr>
+        <w:rPr>
+          <w:i/>
+        </w:rPr>
+      </w:pPr>
+      <w:r>
+        <w:rPr>
+          <w:noProof/>
+        </w:rPr>
+        <w:drawing>
+          <wp:inline distT="0" distB="0" distL="0" distR="0">
+            <wp:extent cx="2621280" cy="2911476"/>
+            <wp:effectExtent l="0" t="0" r="7620" b="3175"/>
+            <wp:docPr id="15" name="Picture 15" descr="https://puu.sh/v9gaq/8e037dd52a.png"/>
+            <wp:cNvGraphicFramePr>
+              <a:graphicFrameLocks xmlns:a="http://schemas.openxmlformats.org/drawingml/2006/main" noChangeAspect="1"/>
+            </wp:cNvGraphicFramePr>
+            <a:graphic xmlns:a="http://schemas.openxmlformats.org/drawingml/2006/main">
+              <a:graphicData uri="http://schemas.openxmlformats.org/drawingml/2006/picture">
+                <pic:pic xmlns:pic="http://schemas.openxmlformats.org/drawingml/2006/picture">
+                  <pic:nvPicPr>
+                    <pic:cNvPr id="0" name="Picture 7" descr="https://puu.sh/v9gaq/8e037dd52a.png"/>
+                    <pic:cNvPicPr>
+                      <a:picLocks noChangeAspect="1" noChangeArrowheads="1"/>
+                    </pic:cNvPicPr>
+                  </pic:nvPicPr>
+                  <pic:blipFill>
+                    <a:blip r:embed="rId21">
+                      <a:extLst>
+                        <a:ext uri="{28A0092B-C50C-407E-A947-70E740481C1C}">
+                          <a14:useLocalDpi xmlns:a14="http://schemas.microsoft.com/office/drawing/2010/main" val="0"/>
+                        </a:ext>
+                      </a:extLst>
+                    </a:blip>
+                    <a:srcRect/>
+                    <a:stretch>
+                      <a:fillRect/>
+                    </a:stretch>
+                  </pic:blipFill>
+                  <pic:spPr bwMode="auto">
+                    <a:xfrm>
+                      <a:off x="0" y="0"/>
+                      <a:ext cx="2624580" cy="2915141"/>
+                    </a:xfrm>
+                    <a:prstGeom prst="rect">
+                      <a:avLst/>
+                    </a:prstGeom>
+                    <a:noFill/>
+                    <a:ln>
+                      <a:noFill/>
+                    </a:ln>
+                  </pic:spPr>
+                </pic:pic>
+              </a:graphicData>
+            </a:graphic>
+          </wp:inline>
+        </w:drawing>
       </w:r>
     </w:p>
     <w:p>
       <w:pPr>
         <w:pStyle w:val="Heading3"/>
-      </w:pPr>
-      <w:r>
-        <w:t>Clk_gen.v</w:t>
+        <w:numPr>
+          <w:ilvl w:val="0"/>
+          <w:numId w:val="0"/>
+        </w:numPr>
+      </w:pPr>
+    </w:p>
+    <w:p>
+      <w:pPr>
+        <w:pStyle w:val="Heading3"/>
+      </w:pPr>
+      <w:proofErr w:type="spellStart"/>
+      <w:r>
+        <w:t>alu.v</w:t>
+      </w:r>
+      <w:proofErr w:type="spellEnd"/>
+    </w:p>
+    <w:p>
+      <w:r>
+        <w:t xml:space="preserve">    The “</w:t>
+      </w:r>
+      <w:proofErr w:type="spellStart"/>
+      <w:r>
+        <w:t>alu.v</w:t>
+      </w:r>
+      <w:proofErr w:type="spellEnd"/>
+      <w:r>
+        <w:t xml:space="preserve">” file </w:t>
+      </w:r>
+      <w:r>
+        <w:t>creates a module or a design of the ALU providing a way of communication between ports. The module is declared with the keyword “module” followed by the name of the module, “</w:t>
+      </w:r>
+      <w:proofErr w:type="spellStart"/>
+      <w:r>
+        <w:t>alu</w:t>
+      </w:r>
+      <w:proofErr w:type="spellEnd"/>
+      <w:r>
+        <w:t xml:space="preserve">”, and the name of the ports passed in as parameters: </w:t>
+      </w:r>
+      <w:r>
+        <w:t>out (result)</w:t>
+      </w:r>
+      <w:r>
+        <w:t>,</w:t>
+      </w:r>
+      <w:r>
+        <w:t xml:space="preserve"> zero,</w:t>
+      </w:r>
+      <w:r>
+        <w:t xml:space="preserve"> op1, op2, and </w:t>
+      </w:r>
+      <w:proofErr w:type="spellStart"/>
+      <w:r>
+        <w:t>oprn</w:t>
+      </w:r>
+      <w:proofErr w:type="spellEnd"/>
+      <w:r>
+        <w:t xml:space="preserve">. </w:t>
       </w:r>
     </w:p>
     <w:p/>
     <w:p>
       <w:pPr>
+        <w:pStyle w:val="ListParagraph"/>
+        <w:numPr>
+          <w:ilvl w:val="0"/>
+          <w:numId w:val="10"/>
+        </w:numPr>
+        <w:rPr>
+          <w:i/>
+        </w:rPr>
+      </w:pPr>
+      <w:r>
+        <w:rPr>
+          <w:i/>
+        </w:rPr>
+        <w:t>Initializing the ports</w:t>
+      </w:r>
+    </w:p>
+    <w:p>
+      <w:r>
+        <w:t xml:space="preserve">    In the lines of code proceeding the declaration, whether the port is input or output is specified along with the port width. In this case, the ports op1, op2, and </w:t>
+      </w:r>
+      <w:proofErr w:type="spellStart"/>
+      <w:r>
+        <w:t>oprn</w:t>
+      </w:r>
+      <w:proofErr w:type="spellEnd"/>
+      <w:r>
+        <w:t xml:space="preserve"> </w:t>
+      </w:r>
+      <w:r>
+        <w:t xml:space="preserve">are wire. </w:t>
+      </w:r>
+      <w:r>
+        <w:t>Only</w:t>
+      </w:r>
+      <w:r>
+        <w:t xml:space="preserve"> the result </w:t>
+      </w:r>
+      <w:r>
+        <w:t xml:space="preserve">and zero </w:t>
+      </w:r>
+      <w:r>
+        <w:t xml:space="preserve">port needs to be specified as reg. </w:t>
+      </w:r>
+    </w:p>
+    <w:p/>
+    <w:p>
+      <w:pPr>
+        <w:pBdr>
+          <w:top w:val="single" w:sz="4" w:space="1" w:color="auto"/>
+          <w:left w:val="single" w:sz="4" w:space="0" w:color="auto"/>
+          <w:bottom w:val="single" w:sz="4" w:space="1" w:color="auto"/>
+          <w:right w:val="single" w:sz="4" w:space="4" w:color="auto"/>
+        </w:pBdr>
+        <w:rPr>
+          <w:i/>
+        </w:rPr>
+      </w:pPr>
+      <w:r>
+        <w:rPr>
+          <w:noProof/>
+        </w:rPr>
+        <w:drawing>
+          <wp:inline distT="0" distB="0" distL="0" distR="0">
+            <wp:extent cx="3200400" cy="1354566"/>
+            <wp:effectExtent l="0" t="0" r="0" b="0"/>
+            <wp:docPr id="16" name="Picture 16" descr="https://puu.sh/v9ghT/d8bdc285c9.png"/>
+            <wp:cNvGraphicFramePr>
+              <a:graphicFrameLocks xmlns:a="http://schemas.openxmlformats.org/drawingml/2006/main" noChangeAspect="1"/>
+            </wp:cNvGraphicFramePr>
+            <a:graphic xmlns:a="http://schemas.openxmlformats.org/drawingml/2006/main">
+              <a:graphicData uri="http://schemas.openxmlformats.org/drawingml/2006/picture">
+                <pic:pic xmlns:pic="http://schemas.openxmlformats.org/drawingml/2006/picture">
+                  <pic:nvPicPr>
+                    <pic:cNvPr id="0" name="Picture 9" descr="https://puu.sh/v9ghT/d8bdc285c9.png"/>
+                    <pic:cNvPicPr>
+                      <a:picLocks noChangeAspect="1" noChangeArrowheads="1"/>
+                    </pic:cNvPicPr>
+                  </pic:nvPicPr>
+                  <pic:blipFill>
+                    <a:blip r:embed="rId22">
+                      <a:extLst>
+                        <a:ext uri="{28A0092B-C50C-407E-A947-70E740481C1C}">
+                          <a14:useLocalDpi xmlns:a14="http://schemas.microsoft.com/office/drawing/2010/main" val="0"/>
+                        </a:ext>
+                      </a:extLst>
+                    </a:blip>
+                    <a:srcRect/>
+                    <a:stretch>
+                      <a:fillRect/>
+                    </a:stretch>
+                  </pic:blipFill>
+                  <pic:spPr bwMode="auto">
+                    <a:xfrm>
+                      <a:off x="0" y="0"/>
+                      <a:ext cx="3200400" cy="1354566"/>
+                    </a:xfrm>
+                    <a:prstGeom prst="rect">
+                      <a:avLst/>
+                    </a:prstGeom>
+                    <a:noFill/>
+                    <a:ln>
+                      <a:noFill/>
+                    </a:ln>
+                  </pic:spPr>
+                </pic:pic>
+              </a:graphicData>
+            </a:graphic>
+          </wp:inline>
+        </w:drawing>
+      </w:r>
+    </w:p>
+    <w:p>
+      <w:pPr>
+        <w:pStyle w:val="ListParagraph"/>
+        <w:rPr>
+          <w:i/>
+        </w:rPr>
+      </w:pPr>
+    </w:p>
+    <w:p>
+      <w:pPr>
+        <w:pStyle w:val="ListParagraph"/>
+        <w:numPr>
+          <w:ilvl w:val="0"/>
+          <w:numId w:val="10"/>
+        </w:numPr>
+        <w:rPr>
+          <w:i/>
+        </w:rPr>
+      </w:pPr>
+      <w:r>
+        <w:rPr>
+          <w:i/>
+        </w:rPr>
+        <w:t>Statements for basic and logic operations</w:t>
+      </w:r>
+    </w:p>
+    <w:p>
+      <w:r>
+        <w:t xml:space="preserve">    The “always” block ensures that the ALU is always functional and will perform as long as op1, op2, or </w:t>
+      </w:r>
+      <w:proofErr w:type="spellStart"/>
+      <w:r>
+        <w:t>oprn</w:t>
+      </w:r>
+      <w:proofErr w:type="spellEnd"/>
+      <w:r>
+        <w:t xml:space="preserve"> changes. Inside the always block, there is a case statement similar to the case-switch function as used in a higher level language like C or Java. Depending on the operation, the result is computed in a different way. For a simple example, if given the operands op1 = 5, op2 = 3, and operation code = 1 (addition), the result obtained will be 5 + 3 = 8. The 9 supported operations for the declared ALU are: addition, subtraction, multiplication, shift right, shift left, bitwise and, bitwise or, and set less than. Each operation has a corresponding opcode that will allow a different computation on the operands</w:t>
+      </w:r>
+      <w:r>
+        <w:t>.</w:t>
+      </w:r>
+    </w:p>
+    <w:p/>
+    <w:p>
+      <w:pPr>
+        <w:pBdr>
+          <w:top w:val="single" w:sz="4" w:space="1" w:color="auto"/>
+          <w:left w:val="single" w:sz="4" w:space="4" w:color="auto"/>
+          <w:bottom w:val="single" w:sz="4" w:space="1" w:color="auto"/>
+          <w:right w:val="single" w:sz="4" w:space="4" w:color="auto"/>
+        </w:pBdr>
+      </w:pPr>
+      <w:r>
+        <w:rPr>
+          <w:noProof/>
+          <w:shd w:val="clear" w:color="auto" w:fill="000000" w:themeFill="text1"/>
+        </w:rPr>
+        <w:drawing>
+          <wp:inline distT="0" distB="0" distL="0" distR="0">
+            <wp:extent cx="3200400" cy="2208439"/>
+            <wp:effectExtent l="0" t="0" r="0" b="1905"/>
+            <wp:docPr id="17" name="Picture 17" descr="https://puu.sh/v9gnY/72bf959e8e.png"/>
+            <wp:cNvGraphicFramePr>
+              <a:graphicFrameLocks xmlns:a="http://schemas.openxmlformats.org/drawingml/2006/main" noChangeAspect="1"/>
+            </wp:cNvGraphicFramePr>
+            <a:graphic xmlns:a="http://schemas.openxmlformats.org/drawingml/2006/main">
+              <a:graphicData uri="http://schemas.openxmlformats.org/drawingml/2006/picture">
+                <pic:pic xmlns:pic="http://schemas.openxmlformats.org/drawingml/2006/picture">
+                  <pic:nvPicPr>
+                    <pic:cNvPr id="0" name="Picture 11" descr="https://puu.sh/v9gnY/72bf959e8e.png"/>
+                    <pic:cNvPicPr>
+                      <a:picLocks noChangeAspect="1" noChangeArrowheads="1"/>
+                    </pic:cNvPicPr>
+                  </pic:nvPicPr>
+                  <pic:blipFill>
+                    <a:blip r:embed="rId23">
+                      <a:extLst>
+                        <a:ext uri="{28A0092B-C50C-407E-A947-70E740481C1C}">
+                          <a14:useLocalDpi xmlns:a14="http://schemas.microsoft.com/office/drawing/2010/main" val="0"/>
+                        </a:ext>
+                      </a:extLst>
+                    </a:blip>
+                    <a:srcRect/>
+                    <a:stretch>
+                      <a:fillRect/>
+                    </a:stretch>
+                  </pic:blipFill>
+                  <pic:spPr bwMode="auto">
+                    <a:xfrm>
+                      <a:off x="0" y="0"/>
+                      <a:ext cx="3200400" cy="2208439"/>
+                    </a:xfrm>
+                    <a:prstGeom prst="rect">
+                      <a:avLst/>
+                    </a:prstGeom>
+                    <a:noFill/>
+                    <a:ln>
+                      <a:noFill/>
+                    </a:ln>
+                  </pic:spPr>
+                </pic:pic>
+              </a:graphicData>
+            </a:graphic>
+          </wp:inline>
+        </w:drawing>
+      </w:r>
+    </w:p>
+    <w:p>
+      <w:pPr>
+        <w:pStyle w:val="Heading3"/>
+        <w:numPr>
+          <w:ilvl w:val="0"/>
+          <w:numId w:val="0"/>
+        </w:numPr>
+      </w:pPr>
+    </w:p>
+    <w:p>
+      <w:pPr>
+        <w:pStyle w:val="Heading3"/>
+      </w:pPr>
+      <w:proofErr w:type="spellStart"/>
+      <w:r>
+        <w:t>m</w:t>
+      </w:r>
+      <w:r>
+        <w:t>emory.v</w:t>
+      </w:r>
+      <w:proofErr w:type="spellEnd"/>
+    </w:p>
+    <w:p>
+      <w:r>
+        <w:t xml:space="preserve">    The file “</w:t>
+      </w:r>
+      <w:proofErr w:type="spellStart"/>
+      <w:r>
+        <w:t>memory.v</w:t>
+      </w:r>
+      <w:proofErr w:type="spellEnd"/>
+      <w:r>
+        <w:t>” defines the</w:t>
+      </w:r>
+      <w:r>
+        <w:t xml:space="preserve"> 256MB</w:t>
+      </w:r>
+      <w:r>
+        <w:t xml:space="preserve"> memory module with read/write/reset signals, address port, and data in/out ports. It implements the functionality of the memory depending on reset, read, and write signals.</w:t>
+      </w:r>
+    </w:p>
+    <w:p/>
+    <w:p>
+      <w:pPr>
+        <w:pStyle w:val="ListParagraph"/>
+        <w:numPr>
+          <w:ilvl w:val="0"/>
+          <w:numId w:val="13"/>
+        </w:numPr>
+        <w:rPr>
+          <w:i/>
+        </w:rPr>
+      </w:pPr>
+      <w:r>
+        <w:rPr>
+          <w:i/>
+        </w:rPr>
+        <w:t>Initialization</w:t>
+      </w:r>
+      <w:r>
+        <w:rPr>
+          <w:i/>
+        </w:rPr>
+        <w:t xml:space="preserve"> </w:t>
+      </w:r>
+    </w:p>
+    <w:p>
+      <w:r>
+        <w:t xml:space="preserve">    </w:t>
+      </w:r>
+      <w:r>
+        <w:t>The ports for signals are initialized with 1 bit size each. For the memory, the data port is for both input and output</w:t>
+      </w:r>
+      <w:r>
+        <w:t xml:space="preserve"> so we specify this as “</w:t>
+      </w:r>
+      <w:proofErr w:type="spellStart"/>
+      <w:r>
+        <w:t>inout</w:t>
+      </w:r>
+      <w:proofErr w:type="spellEnd"/>
+      <w:r>
+        <w:t>”</w:t>
+      </w:r>
+      <w:r>
+        <w:t>. The memory storage defined as a register with the size specified in the project definition file. There is a register that keeps the returned data as a result of read operation. Data is only returned if the control is on read.</w:t>
+      </w:r>
+    </w:p>
+    <w:p/>
+    <w:p>
+      <w:pPr>
+        <w:pBdr>
+          <w:top w:val="single" w:sz="4" w:space="1" w:color="auto"/>
+          <w:left w:val="single" w:sz="4" w:space="4" w:color="auto"/>
+          <w:bottom w:val="single" w:sz="4" w:space="1" w:color="auto"/>
+          <w:right w:val="single" w:sz="4" w:space="4" w:color="auto"/>
+        </w:pBdr>
+        <w:rPr>
+          <w:i/>
+        </w:rPr>
+      </w:pPr>
+      <w:r>
+        <w:rPr>
+          <w:noProof/>
+        </w:rPr>
+        <w:lastRenderedPageBreak/>
+        <w:drawing>
+          <wp:inline distT="0" distB="0" distL="0" distR="0">
+            <wp:extent cx="3261360" cy="1447800"/>
+            <wp:effectExtent l="0" t="0" r="0" b="0"/>
+            <wp:docPr id="20" name="Picture 20" descr="https://puu.sh/v9IT8/ebcb2cc80e.png"/>
+            <wp:cNvGraphicFramePr>
+              <a:graphicFrameLocks xmlns:a="http://schemas.openxmlformats.org/drawingml/2006/main" noChangeAspect="1"/>
+            </wp:cNvGraphicFramePr>
+            <a:graphic xmlns:a="http://schemas.openxmlformats.org/drawingml/2006/main">
+              <a:graphicData uri="http://schemas.openxmlformats.org/drawingml/2006/picture">
+                <pic:pic xmlns:pic="http://schemas.openxmlformats.org/drawingml/2006/picture">
+                  <pic:nvPicPr>
+                    <pic:cNvPr id="0" name="Picture 17" descr="https://puu.sh/v9IT8/ebcb2cc80e.png"/>
+                    <pic:cNvPicPr>
+                      <a:picLocks noChangeAspect="1" noChangeArrowheads="1"/>
+                    </pic:cNvPicPr>
+                  </pic:nvPicPr>
+                  <pic:blipFill>
+                    <a:blip r:embed="rId24">
+                      <a:extLst>
+                        <a:ext uri="{28A0092B-C50C-407E-A947-70E740481C1C}">
+                          <a14:useLocalDpi xmlns:a14="http://schemas.microsoft.com/office/drawing/2010/main" val="0"/>
+                        </a:ext>
+                      </a:extLst>
+                    </a:blip>
+                    <a:srcRect/>
+                    <a:stretch>
+                      <a:fillRect/>
+                    </a:stretch>
+                  </pic:blipFill>
+                  <pic:spPr bwMode="auto">
+                    <a:xfrm>
+                      <a:off x="0" y="0"/>
+                      <a:ext cx="3262721" cy="1448404"/>
+                    </a:xfrm>
+                    <a:prstGeom prst="rect">
+                      <a:avLst/>
+                    </a:prstGeom>
+                    <a:noFill/>
+                    <a:ln>
+                      <a:noFill/>
+                    </a:ln>
+                  </pic:spPr>
+                </pic:pic>
+              </a:graphicData>
+            </a:graphic>
+          </wp:inline>
+        </w:drawing>
+      </w:r>
+    </w:p>
+    <w:p>
+      <w:pPr>
+        <w:jc w:val="both"/>
+      </w:pPr>
+    </w:p>
+    <w:p>
+      <w:pPr>
+        <w:pStyle w:val="ListParagraph"/>
+        <w:numPr>
+          <w:ilvl w:val="0"/>
+          <w:numId w:val="13"/>
+        </w:numPr>
+        <w:rPr>
+          <w:i/>
+        </w:rPr>
+      </w:pPr>
+      <w:r>
+        <w:rPr>
+          <w:i/>
+        </w:rPr>
+        <w:t>Reset</w:t>
+      </w:r>
+      <w:r>
+        <w:rPr>
+          <w:i/>
+        </w:rPr>
+        <w:t>ting the Memory</w:t>
+      </w:r>
+      <w:r>
+        <w:rPr>
+          <w:i/>
+        </w:rPr>
+        <w:t xml:space="preserve"> </w:t>
+      </w:r>
+      <w:r>
+        <w:rPr>
+          <w:i/>
+        </w:rPr>
+        <w:t>Content</w:t>
+      </w:r>
+    </w:p>
+    <w:p>
+      <w:r>
+        <w:t xml:space="preserve">    </w:t>
+      </w:r>
+      <w:r>
+        <w:t>In the memory, we also have the option to reset the content in the memory. The following implements this, setting all of the content in the memory to 0 and then initializing the rest of the memory according to the file used to initialize the memory.</w:t>
+      </w:r>
+    </w:p>
+    <w:p>
+      <w:pPr>
+        <w:pBdr>
+          <w:top w:val="single" w:sz="4" w:space="1" w:color="auto"/>
+          <w:left w:val="single" w:sz="4" w:space="4" w:color="auto"/>
+          <w:bottom w:val="single" w:sz="4" w:space="1" w:color="auto"/>
+          <w:right w:val="single" w:sz="4" w:space="4" w:color="auto"/>
+        </w:pBdr>
+        <w:rPr>
+          <w:i/>
+        </w:rPr>
+      </w:pPr>
+      <w:r>
+        <w:rPr>
+          <w:noProof/>
+        </w:rPr>
+        <w:drawing>
+          <wp:inline distT="0" distB="0" distL="0" distR="0">
+            <wp:extent cx="2042160" cy="838896"/>
+            <wp:effectExtent l="0" t="0" r="0" b="0"/>
+            <wp:docPr id="22" name="Picture 22" descr="https://puu.sh/v9IVU/4e9ebec674.png"/>
+            <wp:cNvGraphicFramePr>
+              <a:graphicFrameLocks xmlns:a="http://schemas.openxmlformats.org/drawingml/2006/main" noChangeAspect="1"/>
+            </wp:cNvGraphicFramePr>
+            <a:graphic xmlns:a="http://schemas.openxmlformats.org/drawingml/2006/main">
+              <a:graphicData uri="http://schemas.openxmlformats.org/drawingml/2006/picture">
+                <pic:pic xmlns:pic="http://schemas.openxmlformats.org/drawingml/2006/picture">
+                  <pic:nvPicPr>
+                    <pic:cNvPr id="0" name="Picture 24" descr="https://puu.sh/v9IVU/4e9ebec674.png"/>
+                    <pic:cNvPicPr>
+                      <a:picLocks noChangeAspect="1" noChangeArrowheads="1"/>
+                    </pic:cNvPicPr>
+                  </pic:nvPicPr>
+                  <pic:blipFill>
+                    <a:blip r:embed="rId25">
+                      <a:extLst>
+                        <a:ext uri="{28A0092B-C50C-407E-A947-70E740481C1C}">
+                          <a14:useLocalDpi xmlns:a14="http://schemas.microsoft.com/office/drawing/2010/main" val="0"/>
+                        </a:ext>
+                      </a:extLst>
+                    </a:blip>
+                    <a:srcRect/>
+                    <a:stretch>
+                      <a:fillRect/>
+                    </a:stretch>
+                  </pic:blipFill>
+                  <pic:spPr bwMode="auto">
+                    <a:xfrm>
+                      <a:off x="0" y="0"/>
+                      <a:ext cx="2050654" cy="842385"/>
+                    </a:xfrm>
+                    <a:prstGeom prst="rect">
+                      <a:avLst/>
+                    </a:prstGeom>
+                    <a:noFill/>
+                    <a:ln>
+                      <a:noFill/>
+                    </a:ln>
+                  </pic:spPr>
+                </pic:pic>
+              </a:graphicData>
+            </a:graphic>
+          </wp:inline>
+        </w:drawing>
+      </w:r>
+    </w:p>
+    <w:p>
+      <w:pPr>
+        <w:pStyle w:val="ListParagraph"/>
+      </w:pPr>
+    </w:p>
+    <w:p>
+      <w:pPr>
+        <w:pStyle w:val="ListParagraph"/>
+        <w:numPr>
+          <w:ilvl w:val="0"/>
+          <w:numId w:val="13"/>
+        </w:numPr>
+        <w:rPr>
+          <w:i/>
+        </w:rPr>
+      </w:pPr>
+      <w:r>
+        <w:rPr>
+          <w:i/>
+        </w:rPr>
+        <w:t>Data rea</w:t>
+      </w:r>
+      <w:r>
+        <w:rPr>
+          <w:i/>
+        </w:rPr>
+        <w:t>ding and writing</w:t>
+      </w:r>
+    </w:p>
+    <w:p>
+      <w:r>
+        <w:t xml:space="preserve">    The following if/else statements check for the read or write operation. Again, read occurs when read is 1 and write is 0. Write occurs when read is 0 and write is 1. In read phase, we set the data return register to the data contained in the memory at the input address. In the write phase, we write the data as input and set the memory at the address location to that data.</w:t>
+      </w:r>
+    </w:p>
+    <w:p/>
+    <w:p>
+      <w:pPr>
+        <w:pBdr>
+          <w:top w:val="single" w:sz="4" w:space="1" w:color="auto"/>
+          <w:left w:val="single" w:sz="4" w:space="4" w:color="auto"/>
+          <w:bottom w:val="single" w:sz="4" w:space="1" w:color="auto"/>
+          <w:right w:val="single" w:sz="4" w:space="4" w:color="auto"/>
+        </w:pBdr>
+        <w:rPr>
+          <w:i/>
+        </w:rPr>
+      </w:pPr>
+      <w:r>
+        <w:rPr>
+          <w:noProof/>
+        </w:rPr>
+        <w:drawing>
+          <wp:inline distT="0" distB="0" distL="0" distR="0">
+            <wp:extent cx="3200400" cy="1183341"/>
+            <wp:effectExtent l="0" t="0" r="0" b="0"/>
+            <wp:docPr id="23" name="Picture 23" descr="https://puu.sh/v9IZv/9937a331a2.png"/>
+            <wp:cNvGraphicFramePr>
+              <a:graphicFrameLocks xmlns:a="http://schemas.openxmlformats.org/drawingml/2006/main" noChangeAspect="1"/>
+            </wp:cNvGraphicFramePr>
+            <a:graphic xmlns:a="http://schemas.openxmlformats.org/drawingml/2006/main">
+              <a:graphicData uri="http://schemas.openxmlformats.org/drawingml/2006/picture">
+                <pic:pic xmlns:pic="http://schemas.openxmlformats.org/drawingml/2006/picture">
+                  <pic:nvPicPr>
+                    <pic:cNvPr id="0" name="Picture 26" descr="https://puu.sh/v9IZv/9937a331a2.png"/>
+                    <pic:cNvPicPr>
+                      <a:picLocks noChangeAspect="1" noChangeArrowheads="1"/>
+                    </pic:cNvPicPr>
+                  </pic:nvPicPr>
+                  <pic:blipFill>
+                    <a:blip r:embed="rId26">
+                      <a:extLst>
+                        <a:ext uri="{28A0092B-C50C-407E-A947-70E740481C1C}">
+                          <a14:useLocalDpi xmlns:a14="http://schemas.microsoft.com/office/drawing/2010/main" val="0"/>
+                        </a:ext>
+                      </a:extLst>
+                    </a:blip>
+                    <a:srcRect/>
+                    <a:stretch>
+                      <a:fillRect/>
+                    </a:stretch>
+                  </pic:blipFill>
+                  <pic:spPr bwMode="auto">
+                    <a:xfrm>
+                      <a:off x="0" y="0"/>
+                      <a:ext cx="3200400" cy="1183341"/>
+                    </a:xfrm>
+                    <a:prstGeom prst="rect">
+                      <a:avLst/>
+                    </a:prstGeom>
+                    <a:noFill/>
+                    <a:ln>
+                      <a:noFill/>
+                    </a:ln>
+                  </pic:spPr>
+                </pic:pic>
+              </a:graphicData>
+            </a:graphic>
+          </wp:inline>
+        </w:drawing>
+      </w:r>
+    </w:p>
+    <w:p>
+      <w:pPr>
+        <w:pStyle w:val="Heading3"/>
+        <w:numPr>
+          <w:ilvl w:val="0"/>
+          <w:numId w:val="0"/>
+        </w:numPr>
+        <w:rPr>
+          <w:i w:val="0"/>
+        </w:rPr>
+      </w:pPr>
+    </w:p>
+    <w:p>
+      <w:pPr>
+        <w:pStyle w:val="Heading3"/>
+      </w:pPr>
+      <w:proofErr w:type="spellStart"/>
+      <w:r>
+        <w:t>r</w:t>
+      </w:r>
+      <w:r>
+        <w:t>egister_file.v</w:t>
+      </w:r>
+      <w:proofErr w:type="spellEnd"/>
+    </w:p>
+    <w:p>
+      <w:r>
+        <w:t xml:space="preserve">    The register file of </w:t>
+      </w:r>
+      <w:proofErr w:type="spellStart"/>
+      <w:r>
+        <w:t>DaVinci</w:t>
+      </w:r>
+      <w:proofErr w:type="spellEnd"/>
+      <w:r>
+        <w:t xml:space="preserve"> v1.0 (32x32) is defined in this file. The register file is similar to memory in terms of port initialization and functionality. The main difference is the parallelism for reading from the register file.</w:t>
+      </w:r>
+    </w:p>
+    <w:p>
+      <w:r>
+        <w:t xml:space="preserve"> </w:t>
+      </w:r>
+    </w:p>
+    <w:p>
+      <w:pPr>
+        <w:pStyle w:val="ListParagraph"/>
+        <w:numPr>
+          <w:ilvl w:val="0"/>
+          <w:numId w:val="14"/>
+        </w:numPr>
+        <w:rPr>
+          <w:i/>
+        </w:rPr>
+      </w:pPr>
+      <w:r>
+        <w:rPr>
+          <w:i/>
+        </w:rPr>
+        <w:t>Initialization</w:t>
+      </w:r>
+      <w:r>
+        <w:rPr>
+          <w:i/>
+        </w:rPr>
+        <w:t xml:space="preserve"> </w:t>
+      </w:r>
+    </w:p>
+    <w:p>
+      <w:r>
+        <w:t xml:space="preserve">    </w:t>
+      </w:r>
+      <w:r>
+        <w:t xml:space="preserve">Similar to the memory, there are 1 bit input ports for the signals read, write, clock, and reset. Because of the parallelism for read, there are 2 read addresses inputs and 2 data return outputs. Another difference is the size of the memory storage, 32x32, following the specification of </w:t>
+      </w:r>
+      <w:proofErr w:type="spellStart"/>
+      <w:r>
+        <w:t>DaVinci</w:t>
+      </w:r>
+      <w:proofErr w:type="spellEnd"/>
+      <w:r>
+        <w:t xml:space="preserve"> v1.0.</w:t>
+      </w:r>
+    </w:p>
+    <w:p/>
+    <w:p>
+      <w:pPr>
+        <w:pBdr>
+          <w:top w:val="single" w:sz="4" w:space="1" w:color="auto"/>
+          <w:left w:val="single" w:sz="4" w:space="4" w:color="auto"/>
+          <w:bottom w:val="single" w:sz="4" w:space="1" w:color="auto"/>
+          <w:right w:val="single" w:sz="4" w:space="4" w:color="auto"/>
+        </w:pBdr>
+      </w:pPr>
+      <w:r>
+        <w:rPr>
+          <w:noProof/>
+        </w:rPr>
+        <w:drawing>
+          <wp:inline distT="0" distB="0" distL="0" distR="0">
+            <wp:extent cx="3200400" cy="1603430"/>
+            <wp:effectExtent l="0" t="0" r="0" b="0"/>
+            <wp:docPr id="24" name="Picture 24" descr="https://puu.sh/v9Jmo/84c706319f.png"/>
+            <wp:cNvGraphicFramePr>
+              <a:graphicFrameLocks xmlns:a="http://schemas.openxmlformats.org/drawingml/2006/main" noChangeAspect="1"/>
+            </wp:cNvGraphicFramePr>
+            <a:graphic xmlns:a="http://schemas.openxmlformats.org/drawingml/2006/main">
+              <a:graphicData uri="http://schemas.openxmlformats.org/drawingml/2006/picture">
+                <pic:pic xmlns:pic="http://schemas.openxmlformats.org/drawingml/2006/picture">
+                  <pic:nvPicPr>
+                    <pic:cNvPr id="0" name="Picture 28" descr="https://puu.sh/v9Jmo/84c706319f.png"/>
+                    <pic:cNvPicPr>
+                      <a:picLocks noChangeAspect="1" noChangeArrowheads="1"/>
+                    </pic:cNvPicPr>
+                  </pic:nvPicPr>
+                  <pic:blipFill>
+                    <a:blip r:embed="rId27">
+                      <a:extLst>
+                        <a:ext uri="{28A0092B-C50C-407E-A947-70E740481C1C}">
+                          <a14:useLocalDpi xmlns:a14="http://schemas.microsoft.com/office/drawing/2010/main" val="0"/>
+                        </a:ext>
+                      </a:extLst>
+                    </a:blip>
+                    <a:srcRect/>
+                    <a:stretch>
+                      <a:fillRect/>
+                    </a:stretch>
+                  </pic:blipFill>
+                  <pic:spPr bwMode="auto">
+                    <a:xfrm>
+                      <a:off x="0" y="0"/>
+                      <a:ext cx="3200400" cy="1603430"/>
+                    </a:xfrm>
+                    <a:prstGeom prst="rect">
+                      <a:avLst/>
+                    </a:prstGeom>
+                    <a:noFill/>
+                    <a:ln>
+                      <a:noFill/>
+                    </a:ln>
+                  </pic:spPr>
+                </pic:pic>
+              </a:graphicData>
+            </a:graphic>
+          </wp:inline>
+        </w:drawing>
+      </w:r>
+    </w:p>
+    <w:p>
+      <w:pPr>
+        <w:pStyle w:val="Heading3"/>
+        <w:numPr>
+          <w:ilvl w:val="0"/>
+          <w:numId w:val="0"/>
+        </w:numPr>
+      </w:pPr>
+    </w:p>
+    <w:p>
+      <w:pPr>
+        <w:pStyle w:val="Heading3"/>
+        <w:numPr>
+          <w:ilvl w:val="0"/>
+          <w:numId w:val="14"/>
+        </w:numPr>
+      </w:pPr>
+      <w:r>
+        <w:t>Reset</w:t>
+      </w:r>
+      <w:r>
+        <w:t>ting the Register File Content</w:t>
+      </w:r>
+    </w:p>
+    <w:p>
+      <w:r>
+        <w:t xml:space="preserve">    As in the memory, if the reset condition is selected, all of the content of the register file is set to 0. Since there does not exist an initialization file, there is nothing to load into the register file.</w:t>
+      </w:r>
+    </w:p>
+    <w:p/>
+    <w:p>
+      <w:pPr>
+        <w:pBdr>
+          <w:top w:val="single" w:sz="4" w:space="1" w:color="auto"/>
+          <w:left w:val="single" w:sz="4" w:space="4" w:color="auto"/>
+          <w:bottom w:val="single" w:sz="4" w:space="1" w:color="auto"/>
+          <w:right w:val="single" w:sz="4" w:space="4" w:color="auto"/>
+        </w:pBdr>
+      </w:pPr>
+      <w:r>
+        <w:rPr>
+          <w:noProof/>
+        </w:rPr>
+        <w:drawing>
+          <wp:inline distT="0" distB="0" distL="0" distR="0">
+            <wp:extent cx="3013436" cy="1484141"/>
+            <wp:effectExtent l="0" t="0" r="0" b="1905"/>
+            <wp:docPr id="25" name="Picture 25" descr="https://puu.sh/v9Jpb/4fec7beaf7.png"/>
+            <wp:cNvGraphicFramePr>
+              <a:graphicFrameLocks xmlns:a="http://schemas.openxmlformats.org/drawingml/2006/main" noChangeAspect="1"/>
+            </wp:cNvGraphicFramePr>
+            <a:graphic xmlns:a="http://schemas.openxmlformats.org/drawingml/2006/main">
+              <a:graphicData uri="http://schemas.openxmlformats.org/drawingml/2006/picture">
+                <pic:pic xmlns:pic="http://schemas.openxmlformats.org/drawingml/2006/picture">
+                  <pic:nvPicPr>
+                    <pic:cNvPr id="0" name="Picture 30" descr="https://puu.sh/v9Jpb/4fec7beaf7.png"/>
+                    <pic:cNvPicPr>
+                      <a:picLocks noChangeAspect="1" noChangeArrowheads="1"/>
+                    </pic:cNvPicPr>
+                  </pic:nvPicPr>
+                  <pic:blipFill>
+                    <a:blip r:embed="rId28">
+                      <a:extLst>
+                        <a:ext uri="{28A0092B-C50C-407E-A947-70E740481C1C}">
+                          <a14:useLocalDpi xmlns:a14="http://schemas.microsoft.com/office/drawing/2010/main" val="0"/>
+                        </a:ext>
+                      </a:extLst>
+                    </a:blip>
+                    <a:srcRect/>
+                    <a:stretch>
+                      <a:fillRect/>
+                    </a:stretch>
+                  </pic:blipFill>
+                  <pic:spPr bwMode="auto">
+                    <a:xfrm>
+                      <a:off x="0" y="0"/>
+                      <a:ext cx="3021164" cy="1487947"/>
+                    </a:xfrm>
+                    <a:prstGeom prst="rect">
+                      <a:avLst/>
+                    </a:prstGeom>
+                    <a:noFill/>
+                    <a:ln>
+                      <a:noFill/>
+                    </a:ln>
+                  </pic:spPr>
+                </pic:pic>
+              </a:graphicData>
+            </a:graphic>
+          </wp:inline>
+        </w:drawing>
+      </w:r>
+    </w:p>
+    <w:p>
+      <w:pPr>
+        <w:pStyle w:val="Heading3"/>
+        <w:numPr>
+          <w:ilvl w:val="0"/>
+          <w:numId w:val="0"/>
+        </w:numPr>
+      </w:pPr>
+    </w:p>
+    <w:p>
+      <w:pPr>
+        <w:pStyle w:val="Heading3"/>
+        <w:numPr>
+          <w:ilvl w:val="0"/>
+          <w:numId w:val="14"/>
+        </w:numPr>
+      </w:pPr>
+      <w:r>
+        <w:t>Reading and writing to Register File</w:t>
+      </w:r>
+    </w:p>
+    <w:p>
+      <w:r>
+        <w:t xml:space="preserve">    </w:t>
+      </w:r>
+      <w:r>
+        <w:t>The</w:t>
+      </w:r>
+      <w:r>
+        <w:t xml:space="preserve"> register file is able to read in parallel and therefore has two data outputs for read. When read is turned on, the data is read from the memory at both read addresses. When the write signal is on, the data from data write is written into the register file at the write address location.</w:t>
+      </w:r>
+    </w:p>
+    <w:p/>
+    <w:p>
+      <w:pPr>
+        <w:pBdr>
+          <w:top w:val="single" w:sz="4" w:space="1" w:color="auto"/>
+          <w:left w:val="single" w:sz="4" w:space="4" w:color="auto"/>
+          <w:bottom w:val="single" w:sz="4" w:space="1" w:color="auto"/>
+          <w:right w:val="single" w:sz="4" w:space="4" w:color="auto"/>
+        </w:pBdr>
+      </w:pPr>
+      <w:r>
+        <w:rPr>
+          <w:noProof/>
+        </w:rPr>
+        <w:drawing>
+          <wp:inline distT="0" distB="0" distL="0" distR="0">
+            <wp:extent cx="3200400" cy="1174976"/>
+            <wp:effectExtent l="0" t="0" r="0" b="6350"/>
+            <wp:docPr id="26" name="Picture 26" descr="https://puu.sh/v9JtZ/29deacfc79.png"/>
+            <wp:cNvGraphicFramePr>
+              <a:graphicFrameLocks xmlns:a="http://schemas.openxmlformats.org/drawingml/2006/main" noChangeAspect="1"/>
+            </wp:cNvGraphicFramePr>
+            <a:graphic xmlns:a="http://schemas.openxmlformats.org/drawingml/2006/main">
+              <a:graphicData uri="http://schemas.openxmlformats.org/drawingml/2006/picture">
+                <pic:pic xmlns:pic="http://schemas.openxmlformats.org/drawingml/2006/picture">
+                  <pic:nvPicPr>
+                    <pic:cNvPr id="0" name="Picture 32" descr="https://puu.sh/v9JtZ/29deacfc79.png"/>
+                    <pic:cNvPicPr>
+                      <a:picLocks noChangeAspect="1" noChangeArrowheads="1"/>
+                    </pic:cNvPicPr>
+                  </pic:nvPicPr>
+                  <pic:blipFill>
+                    <a:blip r:embed="rId29">
+                      <a:extLst>
+                        <a:ext uri="{28A0092B-C50C-407E-A947-70E740481C1C}">
+                          <a14:useLocalDpi xmlns:a14="http://schemas.microsoft.com/office/drawing/2010/main" val="0"/>
+                        </a:ext>
+                      </a:extLst>
+                    </a:blip>
+                    <a:srcRect/>
+                    <a:stretch>
+                      <a:fillRect/>
+                    </a:stretch>
+                  </pic:blipFill>
+                  <pic:spPr bwMode="auto">
+                    <a:xfrm>
+                      <a:off x="0" y="0"/>
+                      <a:ext cx="3200400" cy="1174976"/>
+                    </a:xfrm>
+                    <a:prstGeom prst="rect">
+                      <a:avLst/>
+                    </a:prstGeom>
+                    <a:noFill/>
+                    <a:ln>
+                      <a:noFill/>
+                    </a:ln>
+                  </pic:spPr>
+                </pic:pic>
+              </a:graphicData>
+            </a:graphic>
+          </wp:inline>
+        </w:drawing>
+      </w:r>
+    </w:p>
+    <w:p>
+      <w:pPr>
+        <w:pStyle w:val="Heading3"/>
+        <w:numPr>
+          <w:ilvl w:val="0"/>
+          <w:numId w:val="0"/>
+        </w:numPr>
+      </w:pPr>
+    </w:p>
+    <w:p>
+      <w:pPr>
+        <w:pStyle w:val="Heading3"/>
+      </w:pPr>
+      <w:proofErr w:type="spellStart"/>
+      <w:r>
+        <w:t>control_unit.v</w:t>
+      </w:r>
+      <w:proofErr w:type="spellEnd"/>
+    </w:p>
+    <w:p/>
+    <w:p>
+      <w:pPr>
+        <w:pStyle w:val="ListParagraph"/>
+        <w:numPr>
+          <w:ilvl w:val="0"/>
+          <w:numId w:val="17"/>
+        </w:numPr>
+        <w:rPr>
+          <w:i/>
+        </w:rPr>
+      </w:pPr>
+      <w:r>
+        <w:rPr>
+          <w:i/>
+        </w:rPr>
+        <w:t>Initializing the ports</w:t>
+      </w:r>
+    </w:p>
+    <w:p>
+      <w:pPr>
+        <w:pBdr>
+          <w:top w:val="single" w:sz="4" w:space="1" w:color="auto"/>
+          <w:left w:val="single" w:sz="4" w:space="4" w:color="auto"/>
+          <w:bottom w:val="single" w:sz="4" w:space="1" w:color="auto"/>
+          <w:right w:val="single" w:sz="4" w:space="0" w:color="auto"/>
+        </w:pBdr>
+      </w:pPr>
+      <w:r>
+        <w:rPr>
+          <w:noProof/>
+        </w:rPr>
+        <w:lastRenderedPageBreak/>
+        <w:drawing>
+          <wp:inline distT="0" distB="0" distL="0" distR="0">
+            <wp:extent cx="3009900" cy="1805940"/>
+            <wp:effectExtent l="0" t="0" r="0" b="3810"/>
+            <wp:docPr id="6" name="Picture 6" descr="http://puu.sh/vapyM/7741b1dc71.png"/>
+            <wp:cNvGraphicFramePr>
+              <a:graphicFrameLocks xmlns:a="http://schemas.openxmlformats.org/drawingml/2006/main" noChangeAspect="1"/>
+            </wp:cNvGraphicFramePr>
+            <a:graphic xmlns:a="http://schemas.openxmlformats.org/drawingml/2006/main">
+              <a:graphicData uri="http://schemas.openxmlformats.org/drawingml/2006/picture">
+                <pic:pic xmlns:pic="http://schemas.openxmlformats.org/drawingml/2006/picture">
+                  <pic:nvPicPr>
+                    <pic:cNvPr id="0" name="Picture 3" descr="http://puu.sh/vapyM/7741b1dc71.png"/>
+                    <pic:cNvPicPr>
+                      <a:picLocks noChangeAspect="1" noChangeArrowheads="1"/>
+                    </pic:cNvPicPr>
+                  </pic:nvPicPr>
+                  <pic:blipFill>
+                    <a:blip r:embed="rId30">
+                      <a:extLst>
+                        <a:ext uri="{28A0092B-C50C-407E-A947-70E740481C1C}">
+                          <a14:useLocalDpi xmlns:a14="http://schemas.microsoft.com/office/drawing/2010/main" val="0"/>
+                        </a:ext>
+                      </a:extLst>
+                    </a:blip>
+                    <a:srcRect/>
+                    <a:stretch>
+                      <a:fillRect/>
+                    </a:stretch>
+                  </pic:blipFill>
+                  <pic:spPr bwMode="auto">
+                    <a:xfrm>
+                      <a:off x="0" y="0"/>
+                      <a:ext cx="3009900" cy="1805940"/>
+                    </a:xfrm>
+                    <a:prstGeom prst="rect">
+                      <a:avLst/>
+                    </a:prstGeom>
+                    <a:noFill/>
+                    <a:ln>
+                      <a:noFill/>
+                    </a:ln>
+                  </pic:spPr>
+                </pic:pic>
+              </a:graphicData>
+            </a:graphic>
+          </wp:inline>
+        </w:drawing>
+      </w:r>
+    </w:p>
+    <w:p>
+      <w:pPr>
+        <w:pStyle w:val="ListParagraph"/>
+        <w:rPr>
+          <w:i/>
+        </w:rPr>
+      </w:pPr>
+    </w:p>
+    <w:p>
+      <w:pPr>
+        <w:pStyle w:val="ListParagraph"/>
+        <w:numPr>
+          <w:ilvl w:val="0"/>
+          <w:numId w:val="17"/>
+        </w:numPr>
+        <w:rPr>
+          <w:i/>
+        </w:rPr>
+      </w:pPr>
+      <w:r>
+        <w:rPr>
+          <w:i/>
+        </w:rPr>
+        <w:t>Registers</w:t>
+      </w:r>
+    </w:p>
+    <w:p>
+      <w:pPr>
+        <w:pBdr>
+          <w:top w:val="single" w:sz="4" w:space="1" w:color="auto"/>
+          <w:left w:val="single" w:sz="4" w:space="4" w:color="auto"/>
+          <w:bottom w:val="single" w:sz="4" w:space="1" w:color="auto"/>
+          <w:right w:val="single" w:sz="4" w:space="0" w:color="auto"/>
+        </w:pBdr>
+      </w:pPr>
+      <w:r>
+        <w:rPr>
+          <w:noProof/>
+        </w:rPr>
+        <w:drawing>
+          <wp:inline distT="0" distB="0" distL="0" distR="0">
+            <wp:extent cx="2684720" cy="1539240"/>
+            <wp:effectExtent l="0" t="0" r="1905" b="3810"/>
+            <wp:docPr id="8" name="Picture 8" descr="http://puu.sh/vapDT/24fd5ca8ce.png"/>
+            <wp:cNvGraphicFramePr>
+              <a:graphicFrameLocks xmlns:a="http://schemas.openxmlformats.org/drawingml/2006/main" noChangeAspect="1"/>
+            </wp:cNvGraphicFramePr>
+            <a:graphic xmlns:a="http://schemas.openxmlformats.org/drawingml/2006/main">
+              <a:graphicData uri="http://schemas.openxmlformats.org/drawingml/2006/picture">
+                <pic:pic xmlns:pic="http://schemas.openxmlformats.org/drawingml/2006/picture">
+                  <pic:nvPicPr>
+                    <pic:cNvPr id="0" name="Picture 5" descr="http://puu.sh/vapDT/24fd5ca8ce.png"/>
+                    <pic:cNvPicPr>
+                      <a:picLocks noChangeAspect="1" noChangeArrowheads="1"/>
+                    </pic:cNvPicPr>
+                  </pic:nvPicPr>
+                  <pic:blipFill>
+                    <a:blip r:embed="rId31">
+                      <a:extLst>
+                        <a:ext uri="{28A0092B-C50C-407E-A947-70E740481C1C}">
+                          <a14:useLocalDpi xmlns:a14="http://schemas.microsoft.com/office/drawing/2010/main" val="0"/>
+                        </a:ext>
+                      </a:extLst>
+                    </a:blip>
+                    <a:srcRect/>
+                    <a:stretch>
+                      <a:fillRect/>
+                    </a:stretch>
+                  </pic:blipFill>
+                  <pic:spPr bwMode="auto">
+                    <a:xfrm>
+                      <a:off x="0" y="0"/>
+                      <a:ext cx="2693798" cy="1544445"/>
+                    </a:xfrm>
+                    <a:prstGeom prst="rect">
+                      <a:avLst/>
+                    </a:prstGeom>
+                    <a:noFill/>
+                    <a:ln>
+                      <a:noFill/>
+                    </a:ln>
+                  </pic:spPr>
+                </pic:pic>
+              </a:graphicData>
+            </a:graphic>
+          </wp:inline>
+        </w:drawing>
+      </w:r>
+    </w:p>
+    <w:p>
+      <w:pPr>
+        <w:pStyle w:val="Heading3"/>
+        <w:numPr>
+          <w:ilvl w:val="0"/>
+          <w:numId w:val="0"/>
+        </w:numPr>
+      </w:pPr>
+    </w:p>
+    <w:p>
+      <w:pPr>
+        <w:pStyle w:val="ListParagraph"/>
+        <w:numPr>
+          <w:ilvl w:val="0"/>
+          <w:numId w:val="17"/>
+        </w:numPr>
+        <w:rPr>
+          <w:i/>
+        </w:rPr>
+      </w:pPr>
+      <w:r>
+        <w:rPr>
+          <w:i/>
+        </w:rPr>
+        <w:t>State machine</w:t>
+      </w:r>
+    </w:p>
+    <w:p>
+      <w:pPr>
+        <w:pBdr>
+          <w:top w:val="single" w:sz="4" w:space="1" w:color="auto"/>
+          <w:left w:val="single" w:sz="4" w:space="4" w:color="auto"/>
+          <w:bottom w:val="single" w:sz="4" w:space="1" w:color="auto"/>
+          <w:right w:val="single" w:sz="4" w:space="0" w:color="auto"/>
+        </w:pBdr>
+        <w:rPr>
+          <w:i/>
+        </w:rPr>
+      </w:pPr>
+      <w:r>
+        <w:rPr>
+          <w:noProof/>
+        </w:rPr>
+        <w:drawing>
+          <wp:inline distT="0" distB="0" distL="0" distR="0">
+            <wp:extent cx="2217420" cy="3463357"/>
+            <wp:effectExtent l="0" t="0" r="0" b="3810"/>
+            <wp:docPr id="19" name="Picture 19" descr="http://puu.sh/vaquf/eb45475b47.png"/>
+            <wp:cNvGraphicFramePr>
+              <a:graphicFrameLocks xmlns:a="http://schemas.openxmlformats.org/drawingml/2006/main" noChangeAspect="1"/>
+            </wp:cNvGraphicFramePr>
+            <a:graphic xmlns:a="http://schemas.openxmlformats.org/drawingml/2006/main">
+              <a:graphicData uri="http://schemas.openxmlformats.org/drawingml/2006/picture">
+                <pic:pic xmlns:pic="http://schemas.openxmlformats.org/drawingml/2006/picture">
+                  <pic:nvPicPr>
+                    <pic:cNvPr id="0" name="Picture 12" descr="http://puu.sh/vaquf/eb45475b47.png"/>
+                    <pic:cNvPicPr>
+                      <a:picLocks noChangeAspect="1" noChangeArrowheads="1"/>
+                    </pic:cNvPicPr>
+                  </pic:nvPicPr>
+                  <pic:blipFill>
+                    <a:blip r:embed="rId32">
+                      <a:extLst>
+                        <a:ext uri="{28A0092B-C50C-407E-A947-70E740481C1C}">
+                          <a14:useLocalDpi xmlns:a14="http://schemas.microsoft.com/office/drawing/2010/main" val="0"/>
+                        </a:ext>
+                      </a:extLst>
+                    </a:blip>
+                    <a:srcRect/>
+                    <a:stretch>
+                      <a:fillRect/>
+                    </a:stretch>
+                  </pic:blipFill>
+                  <pic:spPr bwMode="auto">
+                    <a:xfrm>
+                      <a:off x="0" y="0"/>
+                      <a:ext cx="2222422" cy="3471169"/>
+                    </a:xfrm>
+                    <a:prstGeom prst="rect">
+                      <a:avLst/>
+                    </a:prstGeom>
+                    <a:noFill/>
+                    <a:ln>
+                      <a:noFill/>
+                    </a:ln>
+                  </pic:spPr>
+                </pic:pic>
+              </a:graphicData>
+            </a:graphic>
+          </wp:inline>
+        </w:drawing>
+      </w:r>
+    </w:p>
+    <w:p>
+      <w:pPr>
+        <w:rPr>
+          <w:i/>
+        </w:rPr>
+      </w:pPr>
+    </w:p>
+    <w:p>
+      <w:pPr>
+        <w:pStyle w:val="ListParagraph"/>
+        <w:numPr>
+          <w:ilvl w:val="0"/>
+          <w:numId w:val="17"/>
+        </w:numPr>
+        <w:rPr>
+          <w:i/>
+        </w:rPr>
+      </w:pPr>
+      <w:r>
+        <w:rPr>
+          <w:i/>
+        </w:rPr>
+        <w:t>Instruction Fetch</w:t>
+      </w:r>
+    </w:p>
+    <w:p>
+      <w:pPr>
+        <w:pBdr>
+          <w:top w:val="single" w:sz="4" w:space="1" w:color="auto"/>
+          <w:left w:val="single" w:sz="4" w:space="4" w:color="auto"/>
+          <w:bottom w:val="single" w:sz="4" w:space="1" w:color="auto"/>
+          <w:right w:val="single" w:sz="4" w:space="4" w:color="auto"/>
+        </w:pBdr>
+        <w:rPr>
+          <w:i/>
+        </w:rPr>
+      </w:pPr>
+      <w:r>
+        <w:rPr>
+          <w:noProof/>
+        </w:rPr>
+        <w:drawing>
+          <wp:inline distT="0" distB="0" distL="0" distR="0">
+            <wp:extent cx="3246120" cy="1821039"/>
+            <wp:effectExtent l="0" t="0" r="0" b="8255"/>
+            <wp:docPr id="21" name="Picture 21" descr="http://puu.sh/vaqJH/6a30221fb4.png"/>
+            <wp:cNvGraphicFramePr>
+              <a:graphicFrameLocks xmlns:a="http://schemas.openxmlformats.org/drawingml/2006/main" noChangeAspect="1"/>
+            </wp:cNvGraphicFramePr>
+            <a:graphic xmlns:a="http://schemas.openxmlformats.org/drawingml/2006/main">
+              <a:graphicData uri="http://schemas.openxmlformats.org/drawingml/2006/picture">
+                <pic:pic xmlns:pic="http://schemas.openxmlformats.org/drawingml/2006/picture">
+                  <pic:nvPicPr>
+                    <pic:cNvPr id="0" name="Picture 14" descr="http://puu.sh/vaqJH/6a30221fb4.png"/>
+                    <pic:cNvPicPr>
+                      <a:picLocks noChangeAspect="1" noChangeArrowheads="1"/>
+                    </pic:cNvPicPr>
+                  </pic:nvPicPr>
+                  <pic:blipFill>
+                    <a:blip r:embed="rId33">
+                      <a:extLst>
+                        <a:ext uri="{28A0092B-C50C-407E-A947-70E740481C1C}">
+                          <a14:useLocalDpi xmlns:a14="http://schemas.microsoft.com/office/drawing/2010/main" val="0"/>
+                        </a:ext>
+                      </a:extLst>
+                    </a:blip>
+                    <a:srcRect/>
+                    <a:stretch>
+                      <a:fillRect/>
+                    </a:stretch>
+                  </pic:blipFill>
+                  <pic:spPr bwMode="auto">
+                    <a:xfrm>
+                      <a:off x="0" y="0"/>
+                      <a:ext cx="3271068" cy="1835035"/>
+                    </a:xfrm>
+                    <a:prstGeom prst="rect">
+                      <a:avLst/>
+                    </a:prstGeom>
+                    <a:noFill/>
+                    <a:ln>
+                      <a:noFill/>
+                    </a:ln>
+                  </pic:spPr>
+                </pic:pic>
+              </a:graphicData>
+            </a:graphic>
+          </wp:inline>
+        </w:drawing>
+      </w:r>
+    </w:p>
+    <w:p>
+      <w:pPr>
+        <w:pStyle w:val="ListParagraph"/>
+        <w:numPr>
+          <w:ilvl w:val="0"/>
+          <w:numId w:val="17"/>
+        </w:numPr>
+        <w:rPr>
+          <w:i/>
+        </w:rPr>
+      </w:pPr>
+      <w:r>
+        <w:rPr>
+          <w:i/>
+        </w:rPr>
+        <w:t>Instruction Decode</w:t>
+      </w:r>
+    </w:p>
+    <w:p>
+      <w:pPr>
+        <w:pBdr>
+          <w:top w:val="single" w:sz="4" w:space="1" w:color="auto"/>
+          <w:left w:val="single" w:sz="4" w:space="4" w:color="auto"/>
+          <w:bottom w:val="single" w:sz="4" w:space="1" w:color="auto"/>
+          <w:right w:val="single" w:sz="4" w:space="4" w:color="auto"/>
+        </w:pBdr>
+        <w:rPr>
+          <w:i/>
+        </w:rPr>
+      </w:pPr>
+      <w:r>
+        <w:rPr>
+          <w:noProof/>
+        </w:rPr>
+        <w:drawing>
+          <wp:inline distT="0" distB="0" distL="0" distR="0">
+            <wp:extent cx="3200400" cy="1031388"/>
+            <wp:effectExtent l="0" t="0" r="0" b="0"/>
+            <wp:docPr id="29" name="Picture 29" descr="http://puu.sh/vaqQc/1fcf59c4f8.png"/>
+            <wp:cNvGraphicFramePr>
+              <a:graphicFrameLocks xmlns:a="http://schemas.openxmlformats.org/drawingml/2006/main" noChangeAspect="1"/>
+            </wp:cNvGraphicFramePr>
+            <a:graphic xmlns:a="http://schemas.openxmlformats.org/drawingml/2006/main">
+              <a:graphicData uri="http://schemas.openxmlformats.org/drawingml/2006/picture">
+                <pic:pic xmlns:pic="http://schemas.openxmlformats.org/drawingml/2006/picture">
+                  <pic:nvPicPr>
+                    <pic:cNvPr id="0" name="Picture 16" descr="http://puu.sh/vaqQc/1fcf59c4f8.png"/>
+                    <pic:cNvPicPr>
+                      <a:picLocks noChangeAspect="1" noChangeArrowheads="1"/>
+                    </pic:cNvPicPr>
+                  </pic:nvPicPr>
+                  <pic:blipFill>
+                    <a:blip r:embed="rId34">
+                      <a:extLst>
+                        <a:ext uri="{28A0092B-C50C-407E-A947-70E740481C1C}">
+                          <a14:useLocalDpi xmlns:a14="http://schemas.microsoft.com/office/drawing/2010/main" val="0"/>
+                        </a:ext>
+                      </a:extLst>
+                    </a:blip>
+                    <a:srcRect/>
+                    <a:stretch>
+                      <a:fillRect/>
+                    </a:stretch>
+                  </pic:blipFill>
+                  <pic:spPr bwMode="auto">
+                    <a:xfrm>
+                      <a:off x="0" y="0"/>
+                      <a:ext cx="3200400" cy="1031388"/>
+                    </a:xfrm>
+                    <a:prstGeom prst="rect">
+                      <a:avLst/>
+                    </a:prstGeom>
+                    <a:noFill/>
+                    <a:ln>
+                      <a:noFill/>
+                    </a:ln>
+                  </pic:spPr>
+                </pic:pic>
+              </a:graphicData>
+            </a:graphic>
+          </wp:inline>
+        </w:drawing>
+      </w:r>
+    </w:p>
+    <w:p>
+      <w:pPr>
+        <w:rPr>
+          <w:noProof/>
+        </w:rPr>
+      </w:pPr>
+      <w:r>
+        <w:rPr>
+          <w:noProof/>
+        </w:rPr>
+        <w:t>Parsing Instruction</w:t>
+      </w:r>
+    </w:p>
+    <w:p>
+      <w:pPr>
+        <w:pBdr>
+          <w:top w:val="single" w:sz="4" w:space="1" w:color="auto"/>
+          <w:left w:val="single" w:sz="4" w:space="4" w:color="auto"/>
+          <w:bottom w:val="single" w:sz="4" w:space="1" w:color="auto"/>
+          <w:right w:val="single" w:sz="4" w:space="4" w:color="auto"/>
+        </w:pBdr>
+        <w:rPr>
+          <w:i/>
+        </w:rPr>
+      </w:pPr>
+      <w:r>
+        <w:rPr>
+          <w:noProof/>
+        </w:rPr>
+        <w:drawing>
+          <wp:inline distT="0" distB="0" distL="0" distR="0" wp14:anchorId="51AA00E3" wp14:editId="01F0E7AD">
+            <wp:extent cx="2072640" cy="1904708"/>
+            <wp:effectExtent l="0" t="0" r="3810" b="635"/>
+            <wp:docPr id="30" name="Picture 30" descr="http://puu.sh/vaqVJ/cd4af74f7a.png"/>
+            <wp:cNvGraphicFramePr>
+              <a:graphicFrameLocks xmlns:a="http://schemas.openxmlformats.org/drawingml/2006/main" noChangeAspect="1"/>
+            </wp:cNvGraphicFramePr>
+            <a:graphic xmlns:a="http://schemas.openxmlformats.org/drawingml/2006/main">
+              <a:graphicData uri="http://schemas.openxmlformats.org/drawingml/2006/picture">
+                <pic:pic xmlns:pic="http://schemas.openxmlformats.org/drawingml/2006/picture">
+                  <pic:nvPicPr>
+                    <pic:cNvPr id="0" name="Picture 18" descr="http://puu.sh/vaqVJ/cd4af74f7a.png"/>
+                    <pic:cNvPicPr>
+                      <a:picLocks noChangeAspect="1" noChangeArrowheads="1"/>
+                    </pic:cNvPicPr>
+                  </pic:nvPicPr>
+                  <pic:blipFill>
+                    <a:blip r:embed="rId35">
+                      <a:extLst>
+                        <a:ext uri="{28A0092B-C50C-407E-A947-70E740481C1C}">
+                          <a14:useLocalDpi xmlns:a14="http://schemas.microsoft.com/office/drawing/2010/main" val="0"/>
+                        </a:ext>
+                      </a:extLst>
+                    </a:blip>
+                    <a:srcRect/>
+                    <a:stretch>
+                      <a:fillRect/>
+                    </a:stretch>
+                  </pic:blipFill>
+                  <pic:spPr bwMode="auto">
+                    <a:xfrm>
+                      <a:off x="0" y="0"/>
+                      <a:ext cx="2078062" cy="1909691"/>
+                    </a:xfrm>
+                    <a:prstGeom prst="rect">
+                      <a:avLst/>
+                    </a:prstGeom>
+                    <a:noFill/>
+                    <a:ln>
+                      <a:noFill/>
+                    </a:ln>
+                  </pic:spPr>
+                </pic:pic>
+              </a:graphicData>
+            </a:graphic>
+          </wp:inline>
+        </w:drawing>
+      </w:r>
+    </w:p>
+    <w:p>
+      <w:pPr>
+        <w:pStyle w:val="ListParagraph"/>
+        <w:numPr>
+          <w:ilvl w:val="0"/>
+          <w:numId w:val="17"/>
+        </w:numPr>
+        <w:rPr>
+          <w:i/>
+        </w:rPr>
+      </w:pPr>
+      <w:r>
+        <w:rPr>
+          <w:i/>
+        </w:rPr>
+        <w:t>Execution</w:t>
+      </w:r>
+    </w:p>
+    <w:p>
+      <w:pPr>
+        <w:rPr>
+          <w:i/>
+        </w:rPr>
+      </w:pPr>
+    </w:p>
+    <w:p>
+      <w:r>
+        <w:t>R-Type</w:t>
+      </w:r>
+    </w:p>
+    <w:p>
+      <w:pPr>
+        <w:pBdr>
+          <w:top w:val="single" w:sz="4" w:space="1" w:color="auto"/>
+          <w:left w:val="single" w:sz="4" w:space="4" w:color="auto"/>
+          <w:bottom w:val="single" w:sz="4" w:space="1" w:color="auto"/>
+          <w:right w:val="single" w:sz="4" w:space="4" w:color="auto"/>
+        </w:pBdr>
+        <w:rPr>
+          <w:i/>
+        </w:rPr>
+      </w:pPr>
+      <w:r>
+        <w:rPr>
+          <w:noProof/>
+        </w:rPr>
+        <w:drawing>
+          <wp:inline distT="0" distB="0" distL="0" distR="0">
+            <wp:extent cx="3025140" cy="2730914"/>
+            <wp:effectExtent l="0" t="0" r="3810" b="0"/>
+            <wp:docPr id="38" name="Picture 38" descr="http://puu.sh/varsa/16f20ec8da.png"/>
+            <wp:cNvGraphicFramePr>
+              <a:graphicFrameLocks xmlns:a="http://schemas.openxmlformats.org/drawingml/2006/main" noChangeAspect="1"/>
+            </wp:cNvGraphicFramePr>
+            <a:graphic xmlns:a="http://schemas.openxmlformats.org/drawingml/2006/main">
+              <a:graphicData uri="http://schemas.openxmlformats.org/drawingml/2006/picture">
+                <pic:pic xmlns:pic="http://schemas.openxmlformats.org/drawingml/2006/picture">
+                  <pic:nvPicPr>
+                    <pic:cNvPr id="0" name="Picture 29" descr="http://puu.sh/varsa/16f20ec8da.png"/>
+                    <pic:cNvPicPr>
+                      <a:picLocks noChangeAspect="1" noChangeArrowheads="1"/>
+                    </pic:cNvPicPr>
+                  </pic:nvPicPr>
+                  <pic:blipFill>
+                    <a:blip r:embed="rId36">
+                      <a:extLst>
+                        <a:ext uri="{28A0092B-C50C-407E-A947-70E740481C1C}">
+                          <a14:useLocalDpi xmlns:a14="http://schemas.microsoft.com/office/drawing/2010/main" val="0"/>
+                        </a:ext>
+                      </a:extLst>
+                    </a:blip>
+                    <a:srcRect/>
+                    <a:stretch>
+                      <a:fillRect/>
+                    </a:stretch>
+                  </pic:blipFill>
+                  <pic:spPr bwMode="auto">
+                    <a:xfrm>
+                      <a:off x="0" y="0"/>
+                      <a:ext cx="3029821" cy="2735140"/>
+                    </a:xfrm>
+                    <a:prstGeom prst="rect">
+                      <a:avLst/>
+                    </a:prstGeom>
+                    <a:noFill/>
+                    <a:ln>
+                      <a:noFill/>
+                    </a:ln>
+                  </pic:spPr>
+                </pic:pic>
+              </a:graphicData>
+            </a:graphic>
+          </wp:inline>
+        </w:drawing>
+      </w:r>
+    </w:p>
+    <w:p>
+      <w:pPr>
+        <w:rPr>
+          <w:i/>
+        </w:rPr>
+      </w:pPr>
+      <w:r>
+        <w:rPr>
+          <w:i/>
+        </w:rPr>
+        <w:t>I-Type</w:t>
+      </w:r>
+    </w:p>
+    <w:p>
+      <w:pPr>
+        <w:pBdr>
+          <w:top w:val="single" w:sz="4" w:space="1" w:color="auto"/>
+          <w:left w:val="single" w:sz="4" w:space="4" w:color="auto"/>
+          <w:bottom w:val="single" w:sz="4" w:space="1" w:color="auto"/>
+          <w:right w:val="single" w:sz="4" w:space="0" w:color="auto"/>
+        </w:pBdr>
+        <w:rPr>
+          <w:i/>
+        </w:rPr>
+      </w:pPr>
+      <w:r>
+        <w:rPr>
+          <w:noProof/>
+        </w:rPr>
+        <w:lastRenderedPageBreak/>
+        <w:drawing>
+          <wp:inline distT="0" distB="0" distL="0" distR="0">
+            <wp:extent cx="2933700" cy="2872154"/>
+            <wp:effectExtent l="0" t="0" r="0" b="4445"/>
+            <wp:docPr id="39" name="Picture 39" descr="http://puu.sh/varwf/6279428444.png"/>
+            <wp:cNvGraphicFramePr>
+              <a:graphicFrameLocks xmlns:a="http://schemas.openxmlformats.org/drawingml/2006/main" noChangeAspect="1"/>
+            </wp:cNvGraphicFramePr>
+            <a:graphic xmlns:a="http://schemas.openxmlformats.org/drawingml/2006/main">
+              <a:graphicData uri="http://schemas.openxmlformats.org/drawingml/2006/picture">
+                <pic:pic xmlns:pic="http://schemas.openxmlformats.org/drawingml/2006/picture">
+                  <pic:nvPicPr>
+                    <pic:cNvPr id="0" name="Picture 31" descr="http://puu.sh/varwf/6279428444.png"/>
+                    <pic:cNvPicPr>
+                      <a:picLocks noChangeAspect="1" noChangeArrowheads="1"/>
+                    </pic:cNvPicPr>
+                  </pic:nvPicPr>
+                  <pic:blipFill>
+                    <a:blip r:embed="rId37">
+                      <a:extLst>
+                        <a:ext uri="{28A0092B-C50C-407E-A947-70E740481C1C}">
+                          <a14:useLocalDpi xmlns:a14="http://schemas.microsoft.com/office/drawing/2010/main" val="0"/>
+                        </a:ext>
+                      </a:extLst>
+                    </a:blip>
+                    <a:srcRect/>
+                    <a:stretch>
+                      <a:fillRect/>
+                    </a:stretch>
+                  </pic:blipFill>
+                  <pic:spPr bwMode="auto">
+                    <a:xfrm>
+                      <a:off x="0" y="0"/>
+                      <a:ext cx="2942127" cy="2880404"/>
+                    </a:xfrm>
+                    <a:prstGeom prst="rect">
+                      <a:avLst/>
+                    </a:prstGeom>
+                    <a:noFill/>
+                    <a:ln>
+                      <a:noFill/>
+                    </a:ln>
+                  </pic:spPr>
+                </pic:pic>
+              </a:graphicData>
+            </a:graphic>
+          </wp:inline>
+        </w:drawing>
+      </w:r>
+    </w:p>
+    <w:p>
+      <w:r>
+        <w:t>J-Type</w:t>
+      </w:r>
+    </w:p>
+    <w:p>
+      <w:pPr>
+        <w:pBdr>
+          <w:top w:val="single" w:sz="4" w:space="1" w:color="auto"/>
+          <w:left w:val="single" w:sz="4" w:space="4" w:color="auto"/>
+          <w:bottom w:val="single" w:sz="4" w:space="1" w:color="auto"/>
+          <w:right w:val="single" w:sz="4" w:space="4" w:color="auto"/>
+        </w:pBdr>
+      </w:pPr>
+      <w:r>
+        <w:rPr>
+          <w:noProof/>
+        </w:rPr>
+        <w:drawing>
+          <wp:inline distT="0" distB="0" distL="0" distR="0">
+            <wp:extent cx="1943100" cy="1214932"/>
+            <wp:effectExtent l="0" t="0" r="0" b="4445"/>
+            <wp:docPr id="40" name="Picture 40" descr="http://puu.sh/varZY/5cf22dd486.png"/>
+            <wp:cNvGraphicFramePr>
+              <a:graphicFrameLocks xmlns:a="http://schemas.openxmlformats.org/drawingml/2006/main" noChangeAspect="1"/>
+            </wp:cNvGraphicFramePr>
+            <a:graphic xmlns:a="http://schemas.openxmlformats.org/drawingml/2006/main">
+              <a:graphicData uri="http://schemas.openxmlformats.org/drawingml/2006/picture">
+                <pic:pic xmlns:pic="http://schemas.openxmlformats.org/drawingml/2006/picture">
+                  <pic:nvPicPr>
+                    <pic:cNvPr id="0" name="Picture 33" descr="http://puu.sh/varZY/5cf22dd486.png"/>
+                    <pic:cNvPicPr>
+                      <a:picLocks noChangeAspect="1" noChangeArrowheads="1"/>
+                    </pic:cNvPicPr>
+                  </pic:nvPicPr>
+                  <pic:blipFill>
+                    <a:blip r:embed="rId38">
+                      <a:extLst>
+                        <a:ext uri="{28A0092B-C50C-407E-A947-70E740481C1C}">
+                          <a14:useLocalDpi xmlns:a14="http://schemas.microsoft.com/office/drawing/2010/main" val="0"/>
+                        </a:ext>
+                      </a:extLst>
+                    </a:blip>
+                    <a:srcRect/>
+                    <a:stretch>
+                      <a:fillRect/>
+                    </a:stretch>
+                  </pic:blipFill>
+                  <pic:spPr bwMode="auto">
+                    <a:xfrm>
+                      <a:off x="0" y="0"/>
+                      <a:ext cx="1963928" cy="1227955"/>
+                    </a:xfrm>
+                    <a:prstGeom prst="rect">
+                      <a:avLst/>
+                    </a:prstGeom>
+                    <a:noFill/>
+                    <a:ln>
+                      <a:noFill/>
+                    </a:ln>
+                  </pic:spPr>
+                </pic:pic>
+              </a:graphicData>
+            </a:graphic>
+          </wp:inline>
+        </w:drawing>
+      </w:r>
+    </w:p>
+    <w:p/>
+    <w:p>
+      <w:pPr>
+        <w:pStyle w:val="ListParagraph"/>
+        <w:numPr>
+          <w:ilvl w:val="0"/>
+          <w:numId w:val="17"/>
+        </w:numPr>
+        <w:rPr>
+          <w:i/>
+        </w:rPr>
+      </w:pPr>
+      <w:r>
+        <w:rPr>
+          <w:i/>
+        </w:rPr>
+        <w:t>Memory Access</w:t>
+      </w:r>
+    </w:p>
+    <w:p>
+      <w:pPr>
+        <w:rPr>
+          <w:i/>
+        </w:rPr>
+      </w:pPr>
+      <w:r>
+        <w:rPr>
+          <w:noProof/>
+        </w:rPr>
+        <w:drawing>
+          <wp:inline distT="0" distB="0" distL="0" distR="0" wp14:anchorId="16989D9F" wp14:editId="77E3A06B">
+            <wp:extent cx="3200400" cy="3064510"/>
+            <wp:effectExtent l="0" t="0" r="0" b="2540"/>
+            <wp:docPr id="41" name="Picture 41" descr="http://puu.sh/vasiN/8d20b26789.png"/>
+            <wp:cNvGraphicFramePr>
+              <a:graphicFrameLocks xmlns:a="http://schemas.openxmlformats.org/drawingml/2006/main" noChangeAspect="1"/>
+            </wp:cNvGraphicFramePr>
+            <a:graphic xmlns:a="http://schemas.openxmlformats.org/drawingml/2006/main">
+              <a:graphicData uri="http://schemas.openxmlformats.org/drawingml/2006/picture">
+                <pic:pic xmlns:pic="http://schemas.openxmlformats.org/drawingml/2006/picture">
+                  <pic:nvPicPr>
+                    <pic:cNvPr id="0" name="Picture 35" descr="http://puu.sh/vasiN/8d20b26789.png"/>
+                    <pic:cNvPicPr>
+                      <a:picLocks noChangeAspect="1" noChangeArrowheads="1"/>
+                    </pic:cNvPicPr>
+                  </pic:nvPicPr>
+                  <pic:blipFill>
+                    <a:blip r:embed="rId39">
+                      <a:extLst>
+                        <a:ext uri="{28A0092B-C50C-407E-A947-70E740481C1C}">
+                          <a14:useLocalDpi xmlns:a14="http://schemas.microsoft.com/office/drawing/2010/main" val="0"/>
+                        </a:ext>
+                      </a:extLst>
+                    </a:blip>
+                    <a:srcRect/>
+                    <a:stretch>
+                      <a:fillRect/>
+                    </a:stretch>
+                  </pic:blipFill>
+                  <pic:spPr bwMode="auto">
+                    <a:xfrm>
+                      <a:off x="0" y="0"/>
+                      <a:ext cx="3200400" cy="3064510"/>
+                    </a:xfrm>
+                    <a:prstGeom prst="rect">
+                      <a:avLst/>
+                    </a:prstGeom>
+                    <a:noFill/>
+                    <a:ln>
+                      <a:noFill/>
+                    </a:ln>
+                  </pic:spPr>
+                </pic:pic>
+              </a:graphicData>
+            </a:graphic>
+          </wp:inline>
+        </w:drawing>
+      </w:r>
+    </w:p>
+    <w:p>
+      <w:pPr>
+        <w:pStyle w:val="ListParagraph"/>
+        <w:numPr>
+          <w:ilvl w:val="0"/>
+          <w:numId w:val="17"/>
+        </w:numPr>
+        <w:rPr>
+          <w:i/>
+        </w:rPr>
+      </w:pPr>
+      <w:r>
+        <w:rPr>
+          <w:i/>
+        </w:rPr>
+        <w:t>Write Back</w:t>
+      </w:r>
+    </w:p>
+    <w:p>
+      <w:pPr>
+        <w:pStyle w:val="Heading3"/>
+      </w:pPr>
+      <w:proofErr w:type="spellStart"/>
+      <w:r>
+        <w:t>p</w:t>
+      </w:r>
+      <w:r>
+        <w:t>rocessor</w:t>
+      </w:r>
+      <w:r>
+        <w:t>.v</w:t>
+      </w:r>
+      <w:proofErr w:type="spellEnd"/>
+    </w:p>
+    <w:p>
+      <w:r>
+        <w:t xml:space="preserve">    Since the processor contains the ALU, register file, and control unit, we initialize the input/output ports of the ALU, register file, and control unit combined. Additionally, the parts </w:t>
+      </w:r>
+      <w:bookmarkStart w:id="1" w:name="_GoBack"/>
+      <w:bookmarkEnd w:id="1"/>
+      <w:r>
+        <w:t xml:space="preserve">are instantiated using the module definition and we pass in the ports initialized in this file to connect them together. </w:t>
+      </w:r>
+    </w:p>
+    <w:p/>
+    <w:p>
+      <w:pPr>
+        <w:pBdr>
+          <w:top w:val="single" w:sz="4" w:space="1" w:color="auto"/>
+          <w:left w:val="single" w:sz="4" w:space="4" w:color="auto"/>
+          <w:bottom w:val="single" w:sz="4" w:space="1" w:color="auto"/>
+          <w:right w:val="single" w:sz="4" w:space="0" w:color="auto"/>
+        </w:pBdr>
+      </w:pPr>
+      <w:r>
+        <w:rPr>
+          <w:noProof/>
+        </w:rPr>
+        <w:drawing>
+          <wp:inline distT="0" distB="0" distL="0" distR="0" wp14:anchorId="35AED507" wp14:editId="0F2F491C">
+            <wp:extent cx="3185160" cy="2724785"/>
+            <wp:effectExtent l="0" t="0" r="0" b="0"/>
+            <wp:docPr id="32" name="Picture 32" descr="https://puu.sh/v9Qhr/372ebe0724.png"/>
+            <wp:cNvGraphicFramePr>
+              <a:graphicFrameLocks xmlns:a="http://schemas.openxmlformats.org/drawingml/2006/main" noChangeAspect="1"/>
+            </wp:cNvGraphicFramePr>
+            <a:graphic xmlns:a="http://schemas.openxmlformats.org/drawingml/2006/main">
+              <a:graphicData uri="http://schemas.openxmlformats.org/drawingml/2006/picture">
+                <pic:pic xmlns:pic="http://schemas.openxmlformats.org/drawingml/2006/picture">
+                  <pic:nvPicPr>
+                    <pic:cNvPr id="0" name="Picture 44" descr="https://puu.sh/v9Qhr/372ebe0724.png"/>
+                    <pic:cNvPicPr>
+                      <a:picLocks noChangeAspect="1" noChangeArrowheads="1"/>
+                    </pic:cNvPicPr>
+                  </pic:nvPicPr>
+                  <pic:blipFill rotWithShape="1">
+                    <a:blip r:embed="rId40">
+                      <a:extLst>
+                        <a:ext uri="{28A0092B-C50C-407E-A947-70E740481C1C}">
+                          <a14:useLocalDpi xmlns:a14="http://schemas.microsoft.com/office/drawing/2010/main" val="0"/>
+                        </a:ext>
+                      </a:extLst>
+                    </a:blip>
+                    <a:srcRect r="7626"/>
+                    <a:stretch/>
+                  </pic:blipFill>
+                  <pic:spPr bwMode="auto">
+                    <a:xfrm>
+                      <a:off x="0" y="0"/>
+                      <a:ext cx="3197835" cy="2735628"/>
+                    </a:xfrm>
+                    <a:prstGeom prst="rect">
+                      <a:avLst/>
+                    </a:prstGeom>
+                    <a:noFill/>
+                    <a:ln>
+                      <a:noFill/>
+                    </a:ln>
+                    <a:extLst>
+                      <a:ext uri="{53640926-AAD7-44D8-BBD7-CCE9431645EC}">
+                        <a14:shadowObscured xmlns:a14="http://schemas.microsoft.com/office/drawing/2010/main"/>
+                      </a:ext>
+                    </a:extLst>
+                  </pic:spPr>
+                </pic:pic>
+              </a:graphicData>
+            </a:graphic>
+          </wp:inline>
+        </w:drawing>
+      </w:r>
+    </w:p>
+    <w:p/>
+    <w:p>
+      <w:pPr>
+        <w:pStyle w:val="Heading3"/>
+      </w:pPr>
+      <w:proofErr w:type="spellStart"/>
+      <w:r>
+        <w:t>c</w:t>
+      </w:r>
+      <w:r>
+        <w:t>lk_gen.v</w:t>
+      </w:r>
+      <w:proofErr w:type="spellEnd"/>
+    </w:p>
+    <w:p>
+      <w:r>
+        <w:t xml:space="preserve">    In the clock module, we define the output clock signal and register to be able to set the output of the signal. Initially, the clock is set to high. For every half period or 5ns, the clock inverts, turning the signal off if on and vice versa. </w:t>
+      </w:r>
+    </w:p>
+    <w:p/>
+    <w:p>
+      <w:pPr>
+        <w:pBdr>
+          <w:top w:val="single" w:sz="4" w:space="1" w:color="auto"/>
+          <w:left w:val="single" w:sz="4" w:space="4" w:color="auto"/>
+          <w:bottom w:val="single" w:sz="4" w:space="1" w:color="auto"/>
+          <w:right w:val="single" w:sz="4" w:space="0" w:color="auto"/>
+        </w:pBdr>
+      </w:pPr>
+      <w:r>
+        <w:rPr>
+          <w:noProof/>
+        </w:rPr>
+        <w:drawing>
+          <wp:inline distT="0" distB="0" distL="0" distR="0">
+            <wp:extent cx="2094951" cy="1874520"/>
+            <wp:effectExtent l="0" t="0" r="635" b="0"/>
+            <wp:docPr id="35" name="Picture 35" descr="https://puu.sh/v9QEd/b31188133f.png"/>
+            <wp:cNvGraphicFramePr>
+              <a:graphicFrameLocks xmlns:a="http://schemas.openxmlformats.org/drawingml/2006/main" noChangeAspect="1"/>
+            </wp:cNvGraphicFramePr>
+            <a:graphic xmlns:a="http://schemas.openxmlformats.org/drawingml/2006/main">
+              <a:graphicData uri="http://schemas.openxmlformats.org/drawingml/2006/picture">
+                <pic:pic xmlns:pic="http://schemas.openxmlformats.org/drawingml/2006/picture">
+                  <pic:nvPicPr>
+                    <pic:cNvPr id="0" name="Picture 46" descr="https://puu.sh/v9QEd/b31188133f.png"/>
+                    <pic:cNvPicPr>
+                      <a:picLocks noChangeAspect="1" noChangeArrowheads="1"/>
+                    </pic:cNvPicPr>
+                  </pic:nvPicPr>
+                  <pic:blipFill rotWithShape="1">
+                    <a:blip r:embed="rId41">
+                      <a:extLst>
+                        <a:ext uri="{28A0092B-C50C-407E-A947-70E740481C1C}">
+                          <a14:useLocalDpi xmlns:a14="http://schemas.microsoft.com/office/drawing/2010/main" val="0"/>
+                        </a:ext>
+                      </a:extLst>
+                    </a:blip>
+                    <a:srcRect b="5141"/>
+                    <a:stretch/>
+                  </pic:blipFill>
+                  <pic:spPr bwMode="auto">
+                    <a:xfrm>
+                      <a:off x="0" y="0"/>
+                      <a:ext cx="2106187" cy="1884574"/>
+                    </a:xfrm>
+                    <a:prstGeom prst="rect">
+                      <a:avLst/>
+                    </a:prstGeom>
+                    <a:noFill/>
+                    <a:ln>
+                      <a:noFill/>
+                    </a:ln>
+                    <a:extLst>
+                      <a:ext uri="{53640926-AAD7-44D8-BBD7-CCE9431645EC}">
+                        <a14:shadowObscured xmlns:a14="http://schemas.microsoft.com/office/drawing/2010/main"/>
+                      </a:ext>
+                    </a:extLst>
+                  </pic:spPr>
+                </pic:pic>
+              </a:graphicData>
+            </a:graphic>
+          </wp:inline>
+        </w:drawing>
+      </w:r>
+    </w:p>
+    <w:p/>
+    <w:p>
+      <w:pPr>
         <w:pStyle w:val="Heading1"/>
         <w:rPr>
           <w:szCs w:val="18"/>
@@ -1888,10 +4537,32 @@
         <w:ind w:firstLine="202"/>
       </w:pPr>
       <w:r>
-        <w:t xml:space="preserve">After installation of ModelSim and ensuring that the project is properly loaded, start the simulation and run all. The results should </w:t>
-      </w:r>
-      <w:r>
-        <w:t>..</w:t>
+        <w:t xml:space="preserve">After installation of ModelSim and ensuring that the project is properly loaded, </w:t>
+      </w:r>
+      <w:r>
+        <w:t xml:space="preserve">select the preferred configuration (program) by commenting/uncommenting the correct memory initialization file. Then, </w:t>
+      </w:r>
+      <w:r>
+        <w:t xml:space="preserve">start the simulation </w:t>
+      </w:r>
+      <w:r>
+        <w:t>and run all. The results will be dumped into a .</w:t>
+      </w:r>
+      <w:proofErr w:type="spellStart"/>
+      <w:r>
+        <w:t>dat</w:t>
+      </w:r>
+      <w:proofErr w:type="spellEnd"/>
+      <w:r>
+        <w:t xml:space="preserve"> file. To check the correctness of the program, compare the dumped memory file to the golden .</w:t>
+      </w:r>
+      <w:proofErr w:type="spellStart"/>
+      <w:r>
+        <w:t>dat</w:t>
+      </w:r>
+      <w:proofErr w:type="spellEnd"/>
+      <w:r>
+        <w:t xml:space="preserve"> file corresponding to the program selected.</w:t>
       </w:r>
     </w:p>
     <w:p/>
@@ -1905,10 +4576,10 @@
     </w:p>
     <w:p>
       <w:r>
-        <w:t xml:space="preserve">    </w:t>
-      </w:r>
-      <w:r>
-        <w:t>Separate test benches. Test whole thing by picking file and comparing file to golden file.</w:t>
+        <w:t xml:space="preserve">    Test benches are provided for the entire behavioral computer system along with the following architectural components: ALU, memory, register file.</w:t>
+      </w:r>
+      <w:r>
+        <w:t xml:space="preserve"> The following explains the test bench code and procedure for ensuring that the implementation of each component is correct.</w:t>
       </w:r>
     </w:p>
     <w:p/>
@@ -1936,6 +4607,7 @@
         <w:ind w:left="0"/>
       </w:pPr>
       <w:r>
+        <w:lastRenderedPageBreak/>
         <w:t xml:space="preserve">    The first line of code in “prj_01_tb.v” specifies the time unit for delays that occur during simulation. The statement </w:t>
       </w:r>
       <w:r>
@@ -1967,24 +4639,314 @@
           <w:ilvl w:val="0"/>
           <w:numId w:val="11"/>
         </w:numPr>
+      </w:pPr>
+      <w:r>
         <w:rPr>
           <w:i/>
         </w:rPr>
+        <w:t>ALU Testing</w:t>
+      </w:r>
+    </w:p>
+    <w:p>
+      <w:r>
+        <w:t xml:space="preserve">    </w:t>
+      </w:r>
+      <w:r>
+        <w:t xml:space="preserve">    The testing of the implemented ALU is done in the project file named “</w:t>
+      </w:r>
+      <w:proofErr w:type="spellStart"/>
+      <w:r>
+        <w:t>alu_tb.v</w:t>
+      </w:r>
+      <w:proofErr w:type="spellEnd"/>
+      <w:r>
+        <w:t xml:space="preserve">”. </w:t>
+      </w:r>
+      <w:r>
+        <w:t>To verify that the ALU is implemented correctly, the result from the ALU is compared to a golden result by calling a function in the test program.</w:t>
+      </w:r>
+    </w:p>
+    <w:p>
+      <w:r>
+        <w:t xml:space="preserve">   After initializing the integer representing the total number of tests cases, passed tests, and registers to a value of 0 for normalization purposes, test cases were created for each operation. Note that the majority of the test cases in the following code snippet were removed for readability purposes. The testing code in the testing file, however, includes all of the test cases.</w:t>
+      </w:r>
+    </w:p>
+    <w:p/>
+    <w:p>
+      <w:pPr>
+        <w:pBdr>
+          <w:top w:val="single" w:sz="4" w:space="1" w:color="auto"/>
+          <w:left w:val="single" w:sz="4" w:space="4" w:color="auto"/>
+          <w:bottom w:val="single" w:sz="4" w:space="1" w:color="auto"/>
+          <w:right w:val="single" w:sz="4" w:space="4" w:color="auto"/>
+        </w:pBdr>
+      </w:pPr>
+      <w:r>
+        <w:rPr>
+          <w:noProof/>
+        </w:rPr>
+        <w:drawing>
+          <wp:inline distT="0" distB="0" distL="0" distR="0" wp14:anchorId="4B7F652D" wp14:editId="71595D31">
+            <wp:extent cx="2689860" cy="2312897"/>
+            <wp:effectExtent l="0" t="0" r="0" b="0"/>
+            <wp:docPr id="33" name="Picture 33"/>
+            <wp:cNvGraphicFramePr>
+              <a:graphicFrameLocks xmlns:a="http://schemas.openxmlformats.org/drawingml/2006/main" noChangeAspect="1"/>
+            </wp:cNvGraphicFramePr>
+            <a:graphic xmlns:a="http://schemas.openxmlformats.org/drawingml/2006/main">
+              <a:graphicData uri="http://schemas.openxmlformats.org/drawingml/2006/picture">
+                <pic:pic xmlns:pic="http://schemas.openxmlformats.org/drawingml/2006/picture">
+                  <pic:nvPicPr>
+                    <pic:cNvPr id="0" name="Picture 19"/>
+                    <pic:cNvPicPr>
+                      <a:picLocks noChangeAspect="1" noChangeArrowheads="1"/>
+                    </pic:cNvPicPr>
+                  </pic:nvPicPr>
+                  <pic:blipFill>
+                    <a:blip r:embed="rId42">
+                      <a:extLst>
+                        <a:ext uri="{28A0092B-C50C-407E-A947-70E740481C1C}">
+                          <a14:useLocalDpi xmlns:a14="http://schemas.microsoft.com/office/drawing/2010/main" val="0"/>
+                        </a:ext>
+                      </a:extLst>
+                    </a:blip>
+                    <a:srcRect/>
+                    <a:stretch>
+                      <a:fillRect/>
+                    </a:stretch>
+                  </pic:blipFill>
+                  <pic:spPr bwMode="auto">
+                    <a:xfrm>
+                      <a:off x="0" y="0"/>
+                      <a:ext cx="2696623" cy="2318713"/>
+                    </a:xfrm>
+                    <a:prstGeom prst="rect">
+                      <a:avLst/>
+                    </a:prstGeom>
+                    <a:noFill/>
+                    <a:ln>
+                      <a:noFill/>
+                    </a:ln>
+                  </pic:spPr>
+                </pic:pic>
+              </a:graphicData>
+            </a:graphic>
+          </wp:inline>
+        </w:drawing>
+      </w:r>
+    </w:p>
+    <w:p>
+      <w:r>
+        <w:t xml:space="preserve">   </w:t>
+      </w:r>
+    </w:p>
+    <w:p>
+      <w:r>
+        <w:t xml:space="preserve">    </w:t>
+      </w:r>
+      <w:r>
+        <w:t>Each test case calls the task “</w:t>
+      </w:r>
+      <w:proofErr w:type="spellStart"/>
+      <w:r>
+        <w:t>test_and_count</w:t>
+      </w:r>
+      <w:proofErr w:type="spellEnd"/>
+      <w:r>
+        <w:t>” as defined in the same file. The task</w:t>
+      </w:r>
+      <w:r>
+        <w:t xml:space="preserve"> runs the test and increments the total tests by 1 and increments the number of passed tests by 1 if the test outcome was successful, meaning, the golden result matched the result from the ALU.</w:t>
+      </w:r>
+    </w:p>
+    <w:p/>
+    <w:p>
+      <w:pPr>
+        <w:pBdr>
+          <w:top w:val="single" w:sz="4" w:space="1" w:color="auto"/>
+          <w:left w:val="single" w:sz="4" w:space="4" w:color="auto"/>
+          <w:bottom w:val="single" w:sz="4" w:space="1" w:color="auto"/>
+          <w:right w:val="single" w:sz="4" w:space="4" w:color="auto"/>
+        </w:pBdr>
+      </w:pPr>
+      <w:r>
+        <w:rPr>
+          <w:noProof/>
+        </w:rPr>
+        <w:drawing>
+          <wp:inline distT="0" distB="0" distL="0" distR="0" wp14:anchorId="30200230" wp14:editId="5700A6A1">
+            <wp:extent cx="2773680" cy="1355109"/>
+            <wp:effectExtent l="0" t="0" r="7620" b="0"/>
+            <wp:docPr id="14" name="Picture 14" descr="http://puu.sh/ubiLW/1dc09472f4.png"/>
+            <wp:cNvGraphicFramePr>
+              <a:graphicFrameLocks xmlns:a="http://schemas.openxmlformats.org/drawingml/2006/main" noChangeAspect="1"/>
+            </wp:cNvGraphicFramePr>
+            <a:graphic xmlns:a="http://schemas.openxmlformats.org/drawingml/2006/main">
+              <a:graphicData uri="http://schemas.openxmlformats.org/drawingml/2006/picture">
+                <pic:pic xmlns:pic="http://schemas.openxmlformats.org/drawingml/2006/picture">
+                  <pic:nvPicPr>
+                    <pic:cNvPr id="0" name="Picture 20" descr="http://puu.sh/ubiLW/1dc09472f4.png"/>
+                    <pic:cNvPicPr>
+                      <a:picLocks noChangeAspect="1" noChangeArrowheads="1"/>
+                    </pic:cNvPicPr>
+                  </pic:nvPicPr>
+                  <pic:blipFill>
+                    <a:blip r:embed="rId43">
+                      <a:extLst>
+                        <a:ext uri="{28A0092B-C50C-407E-A947-70E740481C1C}">
+                          <a14:useLocalDpi xmlns:a14="http://schemas.microsoft.com/office/drawing/2010/main" val="0"/>
+                        </a:ext>
+                      </a:extLst>
+                    </a:blip>
+                    <a:srcRect/>
+                    <a:stretch>
+                      <a:fillRect/>
+                    </a:stretch>
+                  </pic:blipFill>
+                  <pic:spPr bwMode="auto">
+                    <a:xfrm>
+                      <a:off x="0" y="0"/>
+                      <a:ext cx="2779170" cy="1357791"/>
+                    </a:xfrm>
+                    <a:prstGeom prst="rect">
+                      <a:avLst/>
+                    </a:prstGeom>
+                    <a:noFill/>
+                    <a:ln>
+                      <a:noFill/>
+                    </a:ln>
+                  </pic:spPr>
+                </pic:pic>
+              </a:graphicData>
+            </a:graphic>
+          </wp:inline>
+        </w:drawing>
+      </w:r>
+    </w:p>
+    <w:p/>
+    <w:p>
+      <w:r>
+        <w:t xml:space="preserve">    The “</w:t>
+      </w:r>
+      <w:proofErr w:type="spellStart"/>
+      <w:r>
+        <w:t>test_golden</w:t>
+      </w:r>
+      <w:proofErr w:type="spellEnd"/>
+      <w:r>
+        <w:t xml:space="preserve">” task tests the ALU result to a golden result depending on the operation code. Following the case block is the comparison of the golden result to the ALU result written as output. This task tests for case equality and writes “PASSED” or “FAILED” depending on the outcome of the test.  </w:t>
+      </w:r>
+    </w:p>
+    <w:p/>
+    <w:p>
+      <w:pPr>
+        <w:pBdr>
+          <w:top w:val="single" w:sz="4" w:space="1" w:color="auto"/>
+          <w:left w:val="single" w:sz="4" w:space="4" w:color="auto"/>
+          <w:bottom w:val="single" w:sz="4" w:space="1" w:color="auto"/>
+          <w:right w:val="single" w:sz="4" w:space="4" w:color="auto"/>
+        </w:pBdr>
+      </w:pPr>
+      <w:r>
+        <w:rPr>
+          <w:noProof/>
+        </w:rPr>
+        <w:drawing>
+          <wp:inline distT="0" distB="0" distL="0" distR="0" wp14:anchorId="5143AF8C" wp14:editId="2CB2684D">
+            <wp:extent cx="3200400" cy="2939961"/>
+            <wp:effectExtent l="0" t="0" r="0" b="0"/>
+            <wp:docPr id="34" name="Picture 34" descr="http://puu.sh/ubiUF/c68f28a87c.png"/>
+            <wp:cNvGraphicFramePr>
+              <a:graphicFrameLocks xmlns:a="http://schemas.openxmlformats.org/drawingml/2006/main" noChangeAspect="1"/>
+            </wp:cNvGraphicFramePr>
+            <a:graphic xmlns:a="http://schemas.openxmlformats.org/drawingml/2006/main">
+              <a:graphicData uri="http://schemas.openxmlformats.org/drawingml/2006/picture">
+                <pic:pic xmlns:pic="http://schemas.openxmlformats.org/drawingml/2006/picture">
+                  <pic:nvPicPr>
+                    <pic:cNvPr id="0" name="Picture 22" descr="http://puu.sh/ubiUF/c68f28a87c.png"/>
+                    <pic:cNvPicPr>
+                      <a:picLocks noChangeAspect="1" noChangeArrowheads="1"/>
+                    </pic:cNvPicPr>
+                  </pic:nvPicPr>
+                  <pic:blipFill>
+                    <a:blip r:embed="rId44">
+                      <a:extLst>
+                        <a:ext uri="{28A0092B-C50C-407E-A947-70E740481C1C}">
+                          <a14:useLocalDpi xmlns:a14="http://schemas.microsoft.com/office/drawing/2010/main" val="0"/>
+                        </a:ext>
+                      </a:extLst>
+                    </a:blip>
+                    <a:srcRect/>
+                    <a:stretch>
+                      <a:fillRect/>
+                    </a:stretch>
+                  </pic:blipFill>
+                  <pic:spPr bwMode="auto">
+                    <a:xfrm>
+                      <a:off x="0" y="0"/>
+                      <a:ext cx="3200400" cy="2939961"/>
+                    </a:xfrm>
+                    <a:prstGeom prst="rect">
+                      <a:avLst/>
+                    </a:prstGeom>
+                    <a:noFill/>
+                    <a:ln>
+                      <a:noFill/>
+                    </a:ln>
+                  </pic:spPr>
+                </pic:pic>
+              </a:graphicData>
+            </a:graphic>
+          </wp:inline>
+        </w:drawing>
+      </w:r>
+    </w:p>
+    <w:p/>
+    <w:p>
+      <w:pPr>
+        <w:pStyle w:val="ListParagraph"/>
+        <w:numPr>
+          <w:ilvl w:val="0"/>
+          <w:numId w:val="11"/>
+        </w:numPr>
       </w:pPr>
       <w:r>
         <w:rPr>
           <w:i/>
         </w:rPr>
-        <w:t xml:space="preserve">Initializing ports and instantiation of </w:t>
-      </w:r>
+        <w:t>Memory testing</w:t>
+      </w:r>
+    </w:p>
+    <w:p>
+      <w:pPr>
+        <w:pStyle w:val="ListParagraph"/>
+        <w:numPr>
+          <w:ilvl w:val="0"/>
+          <w:numId w:val="11"/>
+        </w:numPr>
+      </w:pPr>
       <w:r>
         <w:rPr>
           <w:i/>
         </w:rPr>
-        <w:t>system</w:t>
-      </w:r>
-    </w:p>
-    <w:p/>
+        <w:t>Register file testing</w:t>
+      </w:r>
+    </w:p>
+    <w:p>
+      <w:pPr>
+        <w:pStyle w:val="ListParagraph"/>
+        <w:numPr>
+          <w:ilvl w:val="0"/>
+          <w:numId w:val="11"/>
+        </w:numPr>
+      </w:pPr>
+      <w:r>
+        <w:rPr>
+          <w:i/>
+        </w:rPr>
+        <w:t>Testing for entire system</w:t>
+      </w:r>
+    </w:p>
     <w:p/>
     <w:p>
       <w:pPr>
@@ -2037,9 +4999,12 @@
       <w:r>
         <w:t xml:space="preserve"> into reality, and provided me an opportunity to learn the Verilog programming language. </w:t>
       </w:r>
+      <w:r>
+        <w:t xml:space="preserve"> – Change -- </w:t>
+      </w:r>
     </w:p>
     <w:sectPr>
-      <w:headerReference w:type="default" r:id="rId18"/>
+      <w:headerReference w:type="default" r:id="rId45"/>
       <w:pgSz w:w="12240" w:h="15840" w:code="1"/>
       <w:pgMar w:top="1008" w:right="936" w:bottom="1008" w:left="936" w:header="432" w:footer="432" w:gutter="0"/>
       <w:cols w:num="2" w:space="288"/>
@@ -2482,6 +5447,96 @@
     </w:lvl>
   </w:abstractNum>
   <w:abstractNum w:abstractNumId="4" w15:restartNumberingAfterBreak="0">
+    <w:nsid w:val="139B53EB"/>
+    <w:multiLevelType w:val="hybridMultilevel"/>
+    <w:tmpl w:val="54E6538C"/>
+    <w:lvl w:ilvl="0" w:tplc="B25A9CFC">
+      <w:start w:val="1"/>
+      <w:numFmt w:val="lowerRoman"/>
+      <w:lvlText w:val="%1."/>
+      <w:lvlJc w:val="left"/>
+      <w:pPr>
+        <w:ind w:left="720" w:hanging="720"/>
+      </w:pPr>
+      <w:rPr>
+        <w:rFonts w:hint="default"/>
+        <w:i/>
+      </w:rPr>
+    </w:lvl>
+    <w:lvl w:ilvl="1" w:tplc="04090019" w:tentative="1">
+      <w:start w:val="1"/>
+      <w:numFmt w:val="lowerLetter"/>
+      <w:lvlText w:val="%2."/>
+      <w:lvlJc w:val="left"/>
+      <w:pPr>
+        <w:ind w:left="1080" w:hanging="360"/>
+      </w:pPr>
+    </w:lvl>
+    <w:lvl w:ilvl="2" w:tplc="0409001B" w:tentative="1">
+      <w:start w:val="1"/>
+      <w:numFmt w:val="lowerRoman"/>
+      <w:lvlText w:val="%3."/>
+      <w:lvlJc w:val="right"/>
+      <w:pPr>
+        <w:ind w:left="1800" w:hanging="180"/>
+      </w:pPr>
+    </w:lvl>
+    <w:lvl w:ilvl="3" w:tplc="0409000F" w:tentative="1">
+      <w:start w:val="1"/>
+      <w:numFmt w:val="decimal"/>
+      <w:lvlText w:val="%4."/>
+      <w:lvlJc w:val="left"/>
+      <w:pPr>
+        <w:ind w:left="2520" w:hanging="360"/>
+      </w:pPr>
+    </w:lvl>
+    <w:lvl w:ilvl="4" w:tplc="04090019" w:tentative="1">
+      <w:start w:val="1"/>
+      <w:numFmt w:val="lowerLetter"/>
+      <w:lvlText w:val="%5."/>
+      <w:lvlJc w:val="left"/>
+      <w:pPr>
+        <w:ind w:left="3240" w:hanging="360"/>
+      </w:pPr>
+    </w:lvl>
+    <w:lvl w:ilvl="5" w:tplc="0409001B" w:tentative="1">
+      <w:start w:val="1"/>
+      <w:numFmt w:val="lowerRoman"/>
+      <w:lvlText w:val="%6."/>
+      <w:lvlJc w:val="right"/>
+      <w:pPr>
+        <w:ind w:left="3960" w:hanging="180"/>
+      </w:pPr>
+    </w:lvl>
+    <w:lvl w:ilvl="6" w:tplc="0409000F" w:tentative="1">
+      <w:start w:val="1"/>
+      <w:numFmt w:val="decimal"/>
+      <w:lvlText w:val="%7."/>
+      <w:lvlJc w:val="left"/>
+      <w:pPr>
+        <w:ind w:left="4680" w:hanging="360"/>
+      </w:pPr>
+    </w:lvl>
+    <w:lvl w:ilvl="7" w:tplc="04090019" w:tentative="1">
+      <w:start w:val="1"/>
+      <w:numFmt w:val="lowerLetter"/>
+      <w:lvlText w:val="%8."/>
+      <w:lvlJc w:val="left"/>
+      <w:pPr>
+        <w:ind w:left="5400" w:hanging="360"/>
+      </w:pPr>
+    </w:lvl>
+    <w:lvl w:ilvl="8" w:tplc="0409001B" w:tentative="1">
+      <w:start w:val="1"/>
+      <w:numFmt w:val="lowerRoman"/>
+      <w:lvlText w:val="%9."/>
+      <w:lvlJc w:val="right"/>
+      <w:pPr>
+        <w:ind w:left="6120" w:hanging="180"/>
+      </w:pPr>
+    </w:lvl>
+  </w:abstractNum>
+  <w:abstractNum w:abstractNumId="5" w15:restartNumberingAfterBreak="0">
     <w:nsid w:val="15E7046D"/>
     <w:multiLevelType w:val="hybridMultilevel"/>
     <w:tmpl w:val="097E787E"/>
@@ -2570,7 +5625,274 @@
       </w:pPr>
     </w:lvl>
   </w:abstractNum>
-  <w:abstractNum w:abstractNumId="5" w15:restartNumberingAfterBreak="0">
+  <w:abstractNum w:abstractNumId="6" w15:restartNumberingAfterBreak="0">
+    <w:nsid w:val="3EC30473"/>
+    <w:multiLevelType w:val="hybridMultilevel"/>
+    <w:tmpl w:val="BAB06040"/>
+    <w:lvl w:ilvl="0" w:tplc="A350C680">
+      <w:start w:val="1"/>
+      <w:numFmt w:val="lowerRoman"/>
+      <w:lvlText w:val="%1."/>
+      <w:lvlJc w:val="left"/>
+      <w:pPr>
+        <w:ind w:left="720" w:hanging="720"/>
+      </w:pPr>
+      <w:rPr>
+        <w:rFonts w:hint="default"/>
+      </w:rPr>
+    </w:lvl>
+    <w:lvl w:ilvl="1" w:tplc="04090019" w:tentative="1">
+      <w:start w:val="1"/>
+      <w:numFmt w:val="lowerLetter"/>
+      <w:lvlText w:val="%2."/>
+      <w:lvlJc w:val="left"/>
+      <w:pPr>
+        <w:ind w:left="1080" w:hanging="360"/>
+      </w:pPr>
+    </w:lvl>
+    <w:lvl w:ilvl="2" w:tplc="0409001B" w:tentative="1">
+      <w:start w:val="1"/>
+      <w:numFmt w:val="lowerRoman"/>
+      <w:lvlText w:val="%3."/>
+      <w:lvlJc w:val="right"/>
+      <w:pPr>
+        <w:ind w:left="1800" w:hanging="180"/>
+      </w:pPr>
+    </w:lvl>
+    <w:lvl w:ilvl="3" w:tplc="0409000F" w:tentative="1">
+      <w:start w:val="1"/>
+      <w:numFmt w:val="decimal"/>
+      <w:lvlText w:val="%4."/>
+      <w:lvlJc w:val="left"/>
+      <w:pPr>
+        <w:ind w:left="2520" w:hanging="360"/>
+      </w:pPr>
+    </w:lvl>
+    <w:lvl w:ilvl="4" w:tplc="04090019" w:tentative="1">
+      <w:start w:val="1"/>
+      <w:numFmt w:val="lowerLetter"/>
+      <w:lvlText w:val="%5."/>
+      <w:lvlJc w:val="left"/>
+      <w:pPr>
+        <w:ind w:left="3240" w:hanging="360"/>
+      </w:pPr>
+    </w:lvl>
+    <w:lvl w:ilvl="5" w:tplc="0409001B" w:tentative="1">
+      <w:start w:val="1"/>
+      <w:numFmt w:val="lowerRoman"/>
+      <w:lvlText w:val="%6."/>
+      <w:lvlJc w:val="right"/>
+      <w:pPr>
+        <w:ind w:left="3960" w:hanging="180"/>
+      </w:pPr>
+    </w:lvl>
+    <w:lvl w:ilvl="6" w:tplc="0409000F" w:tentative="1">
+      <w:start w:val="1"/>
+      <w:numFmt w:val="decimal"/>
+      <w:lvlText w:val="%7."/>
+      <w:lvlJc w:val="left"/>
+      <w:pPr>
+        <w:ind w:left="4680" w:hanging="360"/>
+      </w:pPr>
+    </w:lvl>
+    <w:lvl w:ilvl="7" w:tplc="04090019" w:tentative="1">
+      <w:start w:val="1"/>
+      <w:numFmt w:val="lowerLetter"/>
+      <w:lvlText w:val="%8."/>
+      <w:lvlJc w:val="left"/>
+      <w:pPr>
+        <w:ind w:left="5400" w:hanging="360"/>
+      </w:pPr>
+    </w:lvl>
+    <w:lvl w:ilvl="8" w:tplc="0409001B" w:tentative="1">
+      <w:start w:val="1"/>
+      <w:numFmt w:val="lowerRoman"/>
+      <w:lvlText w:val="%9."/>
+      <w:lvlJc w:val="right"/>
+      <w:pPr>
+        <w:ind w:left="6120" w:hanging="180"/>
+      </w:pPr>
+    </w:lvl>
+  </w:abstractNum>
+  <w:abstractNum w:abstractNumId="7" w15:restartNumberingAfterBreak="0">
+    <w:nsid w:val="3FDD4252"/>
+    <w:multiLevelType w:val="hybridMultilevel"/>
+    <w:tmpl w:val="9EBAD780"/>
+    <w:lvl w:ilvl="0" w:tplc="C5DE5F26">
+      <w:start w:val="1"/>
+      <w:numFmt w:val="lowerRoman"/>
+      <w:lvlText w:val="%1."/>
+      <w:lvlJc w:val="left"/>
+      <w:pPr>
+        <w:ind w:left="1080" w:hanging="720"/>
+      </w:pPr>
+      <w:rPr>
+        <w:rFonts w:hint="default"/>
+      </w:rPr>
+    </w:lvl>
+    <w:lvl w:ilvl="1" w:tplc="04090019" w:tentative="1">
+      <w:start w:val="1"/>
+      <w:numFmt w:val="lowerLetter"/>
+      <w:lvlText w:val="%2."/>
+      <w:lvlJc w:val="left"/>
+      <w:pPr>
+        <w:ind w:left="1440" w:hanging="360"/>
+      </w:pPr>
+    </w:lvl>
+    <w:lvl w:ilvl="2" w:tplc="0409001B" w:tentative="1">
+      <w:start w:val="1"/>
+      <w:numFmt w:val="lowerRoman"/>
+      <w:lvlText w:val="%3."/>
+      <w:lvlJc w:val="right"/>
+      <w:pPr>
+        <w:ind w:left="2160" w:hanging="180"/>
+      </w:pPr>
+    </w:lvl>
+    <w:lvl w:ilvl="3" w:tplc="0409000F" w:tentative="1">
+      <w:start w:val="1"/>
+      <w:numFmt w:val="decimal"/>
+      <w:lvlText w:val="%4."/>
+      <w:lvlJc w:val="left"/>
+      <w:pPr>
+        <w:ind w:left="2880" w:hanging="360"/>
+      </w:pPr>
+    </w:lvl>
+    <w:lvl w:ilvl="4" w:tplc="04090019" w:tentative="1">
+      <w:start w:val="1"/>
+      <w:numFmt w:val="lowerLetter"/>
+      <w:lvlText w:val="%5."/>
+      <w:lvlJc w:val="left"/>
+      <w:pPr>
+        <w:ind w:left="3600" w:hanging="360"/>
+      </w:pPr>
+    </w:lvl>
+    <w:lvl w:ilvl="5" w:tplc="0409001B" w:tentative="1">
+      <w:start w:val="1"/>
+      <w:numFmt w:val="lowerRoman"/>
+      <w:lvlText w:val="%6."/>
+      <w:lvlJc w:val="right"/>
+      <w:pPr>
+        <w:ind w:left="4320" w:hanging="180"/>
+      </w:pPr>
+    </w:lvl>
+    <w:lvl w:ilvl="6" w:tplc="0409000F" w:tentative="1">
+      <w:start w:val="1"/>
+      <w:numFmt w:val="decimal"/>
+      <w:lvlText w:val="%7."/>
+      <w:lvlJc w:val="left"/>
+      <w:pPr>
+        <w:ind w:left="5040" w:hanging="360"/>
+      </w:pPr>
+    </w:lvl>
+    <w:lvl w:ilvl="7" w:tplc="04090019" w:tentative="1">
+      <w:start w:val="1"/>
+      <w:numFmt w:val="lowerLetter"/>
+      <w:lvlText w:val="%8."/>
+      <w:lvlJc w:val="left"/>
+      <w:pPr>
+        <w:ind w:left="5760" w:hanging="360"/>
+      </w:pPr>
+    </w:lvl>
+    <w:lvl w:ilvl="8" w:tplc="0409001B" w:tentative="1">
+      <w:start w:val="1"/>
+      <w:numFmt w:val="lowerRoman"/>
+      <w:lvlText w:val="%9."/>
+      <w:lvlJc w:val="right"/>
+      <w:pPr>
+        <w:ind w:left="6480" w:hanging="180"/>
+      </w:pPr>
+    </w:lvl>
+  </w:abstractNum>
+  <w:abstractNum w:abstractNumId="8" w15:restartNumberingAfterBreak="0">
+    <w:nsid w:val="40A36AD7"/>
+    <w:multiLevelType w:val="hybridMultilevel"/>
+    <w:tmpl w:val="53069160"/>
+    <w:lvl w:ilvl="0" w:tplc="C27EEFF0">
+      <w:start w:val="1"/>
+      <w:numFmt w:val="lowerRoman"/>
+      <w:lvlText w:val="%1."/>
+      <w:lvlJc w:val="left"/>
+      <w:pPr>
+        <w:ind w:left="720" w:hanging="720"/>
+      </w:pPr>
+      <w:rPr>
+        <w:rFonts w:hint="default"/>
+      </w:rPr>
+    </w:lvl>
+    <w:lvl w:ilvl="1" w:tplc="04090019" w:tentative="1">
+      <w:start w:val="1"/>
+      <w:numFmt w:val="lowerLetter"/>
+      <w:lvlText w:val="%2."/>
+      <w:lvlJc w:val="left"/>
+      <w:pPr>
+        <w:ind w:left="1080" w:hanging="360"/>
+      </w:pPr>
+    </w:lvl>
+    <w:lvl w:ilvl="2" w:tplc="0409001B" w:tentative="1">
+      <w:start w:val="1"/>
+      <w:numFmt w:val="lowerRoman"/>
+      <w:lvlText w:val="%3."/>
+      <w:lvlJc w:val="right"/>
+      <w:pPr>
+        <w:ind w:left="1800" w:hanging="180"/>
+      </w:pPr>
+    </w:lvl>
+    <w:lvl w:ilvl="3" w:tplc="0409000F" w:tentative="1">
+      <w:start w:val="1"/>
+      <w:numFmt w:val="decimal"/>
+      <w:lvlText w:val="%4."/>
+      <w:lvlJc w:val="left"/>
+      <w:pPr>
+        <w:ind w:left="2520" w:hanging="360"/>
+      </w:pPr>
+    </w:lvl>
+    <w:lvl w:ilvl="4" w:tplc="04090019" w:tentative="1">
+      <w:start w:val="1"/>
+      <w:numFmt w:val="lowerLetter"/>
+      <w:lvlText w:val="%5."/>
+      <w:lvlJc w:val="left"/>
+      <w:pPr>
+        <w:ind w:left="3240" w:hanging="360"/>
+      </w:pPr>
+    </w:lvl>
+    <w:lvl w:ilvl="5" w:tplc="0409001B" w:tentative="1">
+      <w:start w:val="1"/>
+      <w:numFmt w:val="lowerRoman"/>
+      <w:lvlText w:val="%6."/>
+      <w:lvlJc w:val="right"/>
+      <w:pPr>
+        <w:ind w:left="3960" w:hanging="180"/>
+      </w:pPr>
+    </w:lvl>
+    <w:lvl w:ilvl="6" w:tplc="0409000F" w:tentative="1">
+      <w:start w:val="1"/>
+      <w:numFmt w:val="decimal"/>
+      <w:lvlText w:val="%7."/>
+      <w:lvlJc w:val="left"/>
+      <w:pPr>
+        <w:ind w:left="4680" w:hanging="360"/>
+      </w:pPr>
+    </w:lvl>
+    <w:lvl w:ilvl="7" w:tplc="04090019" w:tentative="1">
+      <w:start w:val="1"/>
+      <w:numFmt w:val="lowerLetter"/>
+      <w:lvlText w:val="%8."/>
+      <w:lvlJc w:val="left"/>
+      <w:pPr>
+        <w:ind w:left="5400" w:hanging="360"/>
+      </w:pPr>
+    </w:lvl>
+    <w:lvl w:ilvl="8" w:tplc="0409001B" w:tentative="1">
+      <w:start w:val="1"/>
+      <w:numFmt w:val="lowerRoman"/>
+      <w:lvlText w:val="%9."/>
+      <w:lvlJc w:val="right"/>
+      <w:pPr>
+        <w:ind w:left="6120" w:hanging="180"/>
+      </w:pPr>
+    </w:lvl>
+  </w:abstractNum>
+  <w:abstractNum w:abstractNumId="9" w15:restartNumberingAfterBreak="0">
     <w:nsid w:val="42951081"/>
     <w:multiLevelType w:val="hybridMultilevel"/>
     <w:tmpl w:val="65865C36"/>
@@ -2659,7 +5981,7 @@
       </w:pPr>
     </w:lvl>
   </w:abstractNum>
-  <w:abstractNum w:abstractNumId="6" w15:restartNumberingAfterBreak="0">
+  <w:abstractNum w:abstractNumId="10" w15:restartNumberingAfterBreak="0">
     <w:nsid w:val="444F550C"/>
     <w:multiLevelType w:val="hybridMultilevel"/>
     <w:tmpl w:val="F8462E36"/>
@@ -2749,7 +6071,7 @@
       </w:pPr>
     </w:lvl>
   </w:abstractNum>
-  <w:abstractNum w:abstractNumId="7" w15:restartNumberingAfterBreak="0">
+  <w:abstractNum w:abstractNumId="11" w15:restartNumberingAfterBreak="0">
     <w:nsid w:val="48E377E2"/>
     <w:multiLevelType w:val="hybridMultilevel"/>
     <w:tmpl w:val="641CE09A"/>
@@ -2838,7 +6160,7 @@
       </w:pPr>
     </w:lvl>
   </w:abstractNum>
-  <w:abstractNum w:abstractNumId="8" w15:restartNumberingAfterBreak="0">
+  <w:abstractNum w:abstractNumId="12" w15:restartNumberingAfterBreak="0">
     <w:nsid w:val="52BC4F26"/>
     <w:multiLevelType w:val="hybridMultilevel"/>
     <w:tmpl w:val="F6642098"/>
@@ -2928,7 +6250,96 @@
       </w:pPr>
     </w:lvl>
   </w:abstractNum>
-  <w:abstractNum w:abstractNumId="9" w15:restartNumberingAfterBreak="0">
+  <w:abstractNum w:abstractNumId="13" w15:restartNumberingAfterBreak="0">
+    <w:nsid w:val="56C34C20"/>
+    <w:multiLevelType w:val="hybridMultilevel"/>
+    <w:tmpl w:val="588C7B5E"/>
+    <w:lvl w:ilvl="0" w:tplc="EC144730">
+      <w:start w:val="1"/>
+      <w:numFmt w:val="lowerRoman"/>
+      <w:lvlText w:val="%1."/>
+      <w:lvlJc w:val="left"/>
+      <w:pPr>
+        <w:ind w:left="720" w:hanging="720"/>
+      </w:pPr>
+      <w:rPr>
+        <w:rFonts w:hint="default"/>
+      </w:rPr>
+    </w:lvl>
+    <w:lvl w:ilvl="1" w:tplc="04090019" w:tentative="1">
+      <w:start w:val="1"/>
+      <w:numFmt w:val="lowerLetter"/>
+      <w:lvlText w:val="%2."/>
+      <w:lvlJc w:val="left"/>
+      <w:pPr>
+        <w:ind w:left="1080" w:hanging="360"/>
+      </w:pPr>
+    </w:lvl>
+    <w:lvl w:ilvl="2" w:tplc="0409001B" w:tentative="1">
+      <w:start w:val="1"/>
+      <w:numFmt w:val="lowerRoman"/>
+      <w:lvlText w:val="%3."/>
+      <w:lvlJc w:val="right"/>
+      <w:pPr>
+        <w:ind w:left="1800" w:hanging="180"/>
+      </w:pPr>
+    </w:lvl>
+    <w:lvl w:ilvl="3" w:tplc="0409000F" w:tentative="1">
+      <w:start w:val="1"/>
+      <w:numFmt w:val="decimal"/>
+      <w:lvlText w:val="%4."/>
+      <w:lvlJc w:val="left"/>
+      <w:pPr>
+        <w:ind w:left="2520" w:hanging="360"/>
+      </w:pPr>
+    </w:lvl>
+    <w:lvl w:ilvl="4" w:tplc="04090019" w:tentative="1">
+      <w:start w:val="1"/>
+      <w:numFmt w:val="lowerLetter"/>
+      <w:lvlText w:val="%5."/>
+      <w:lvlJc w:val="left"/>
+      <w:pPr>
+        <w:ind w:left="3240" w:hanging="360"/>
+      </w:pPr>
+    </w:lvl>
+    <w:lvl w:ilvl="5" w:tplc="0409001B" w:tentative="1">
+      <w:start w:val="1"/>
+      <w:numFmt w:val="lowerRoman"/>
+      <w:lvlText w:val="%6."/>
+      <w:lvlJc w:val="right"/>
+      <w:pPr>
+        <w:ind w:left="3960" w:hanging="180"/>
+      </w:pPr>
+    </w:lvl>
+    <w:lvl w:ilvl="6" w:tplc="0409000F" w:tentative="1">
+      <w:start w:val="1"/>
+      <w:numFmt w:val="decimal"/>
+      <w:lvlText w:val="%7."/>
+      <w:lvlJc w:val="left"/>
+      <w:pPr>
+        <w:ind w:left="4680" w:hanging="360"/>
+      </w:pPr>
+    </w:lvl>
+    <w:lvl w:ilvl="7" w:tplc="04090019" w:tentative="1">
+      <w:start w:val="1"/>
+      <w:numFmt w:val="lowerLetter"/>
+      <w:lvlText w:val="%8."/>
+      <w:lvlJc w:val="left"/>
+      <w:pPr>
+        <w:ind w:left="5400" w:hanging="360"/>
+      </w:pPr>
+    </w:lvl>
+    <w:lvl w:ilvl="8" w:tplc="0409001B" w:tentative="1">
+      <w:start w:val="1"/>
+      <w:numFmt w:val="lowerRoman"/>
+      <w:lvlText w:val="%9."/>
+      <w:lvlJc w:val="right"/>
+      <w:pPr>
+        <w:ind w:left="6120" w:hanging="180"/>
+      </w:pPr>
+    </w:lvl>
+  </w:abstractNum>
+  <w:abstractNum w:abstractNumId="14" w15:restartNumberingAfterBreak="0">
     <w:nsid w:val="67FD2D5E"/>
     <w:multiLevelType w:val="hybridMultilevel"/>
     <w:tmpl w:val="82C66308"/>
@@ -3018,7 +6429,7 @@
       </w:pPr>
     </w:lvl>
   </w:abstractNum>
-  <w:abstractNum w:abstractNumId="10" w15:restartNumberingAfterBreak="0">
+  <w:abstractNum w:abstractNumId="15" w15:restartNumberingAfterBreak="0">
     <w:nsid w:val="7A7C46A9"/>
     <w:multiLevelType w:val="hybridMultilevel"/>
     <w:tmpl w:val="F5A4602C"/>
@@ -3107,7 +6518,7 @@
       </w:pPr>
     </w:lvl>
   </w:abstractNum>
-  <w:abstractNum w:abstractNumId="11" w15:restartNumberingAfterBreak="0">
+  <w:abstractNum w:abstractNumId="16" w15:restartNumberingAfterBreak="0">
     <w:nsid w:val="7E7177F3"/>
     <w:multiLevelType w:val="hybridMultilevel"/>
     <w:tmpl w:val="EDE070CC"/>
@@ -3206,31 +6617,46 @@
     <w:abstractNumId w:val="3"/>
   </w:num>
   <w:num w:numId="4">
-    <w:abstractNumId w:val="8"/>
+    <w:abstractNumId w:val="12"/>
   </w:num>
   <w:num w:numId="5">
+    <w:abstractNumId w:val="15"/>
+  </w:num>
+  <w:num w:numId="6">
+    <w:abstractNumId w:val="16"/>
+  </w:num>
+  <w:num w:numId="7">
+    <w:abstractNumId w:val="11"/>
+  </w:num>
+  <w:num w:numId="8">
+    <w:abstractNumId w:val="5"/>
+  </w:num>
+  <w:num w:numId="9">
+    <w:abstractNumId w:val="9"/>
+  </w:num>
+  <w:num w:numId="10">
     <w:abstractNumId w:val="10"/>
   </w:num>
-  <w:num w:numId="6">
-    <w:abstractNumId w:val="11"/>
-  </w:num>
-  <w:num w:numId="7">
-    <w:abstractNumId w:val="7"/>
-  </w:num>
-  <w:num w:numId="8">
-    <w:abstractNumId w:val="4"/>
-  </w:num>
-  <w:num w:numId="9">
-    <w:abstractNumId w:val="5"/>
-  </w:num>
-  <w:num w:numId="10">
-    <w:abstractNumId w:val="6"/>
-  </w:num>
   <w:num w:numId="11">
-    <w:abstractNumId w:val="9"/>
+    <w:abstractNumId w:val="14"/>
   </w:num>
   <w:num w:numId="12">
     <w:abstractNumId w:val="2"/>
+  </w:num>
+  <w:num w:numId="13">
+    <w:abstractNumId w:val="8"/>
+  </w:num>
+  <w:num w:numId="14">
+    <w:abstractNumId w:val="13"/>
+  </w:num>
+  <w:num w:numId="15">
+    <w:abstractNumId w:val="7"/>
+  </w:num>
+  <w:num w:numId="16">
+    <w:abstractNumId w:val="4"/>
+  </w:num>
+  <w:num w:numId="17">
+    <w:abstractNumId w:val="6"/>
   </w:num>
 </w:numbering>
 </file>

</xml_diff>